<commit_message>
Alle volledige UML opdrachten + Matrix
</commit_message>
<xml_diff>
--- a/PAD documenten/UML/UML Opdrachten.docx
+++ b/PAD documenten/UML/UML Opdrachten.docx
@@ -29,41 +29,29 @@
       </w:r>
       <w:proofErr w:type="spellEnd"/>
     </w:p>
-    <w:p>
-      <w:pPr>
-        <w:rPr>
-          <w:rFonts w:asciiTheme="majorHAnsi" w:hAnsiTheme="majorHAnsi"/>
-        </w:rPr>
-      </w:pPr>
-    </w:p>
-    <w:p>
-      <w:pPr>
-        <w:rPr>
-          <w:rFonts w:asciiTheme="majorHAnsi" w:hAnsiTheme="majorHAnsi"/>
-        </w:rPr>
-      </w:pPr>
-    </w:p>
     <w:tbl>
       <w:tblPr>
         <w:tblStyle w:val="Rastertabel1licht"/>
-        <w:tblW w:w="9292" w:type="dxa"/>
+        <w:tblpPr w:leftFromText="141" w:rightFromText="141" w:vertAnchor="text" w:horzAnchor="page" w:tblpX="730" w:tblpY="538"/>
+        <w:tblW w:w="10494" w:type="dxa"/>
         <w:tblLook w:val="04A0" w:firstRow="1" w:lastRow="0" w:firstColumn="1" w:lastColumn="0" w:noHBand="0" w:noVBand="1"/>
       </w:tblPr>
       <w:tblGrid>
-        <w:gridCol w:w="2323"/>
-        <w:gridCol w:w="2323"/>
-        <w:gridCol w:w="2323"/>
-        <w:gridCol w:w="2323"/>
+        <w:gridCol w:w="1096"/>
+        <w:gridCol w:w="2373"/>
+        <w:gridCol w:w="2603"/>
+        <w:gridCol w:w="1924"/>
+        <w:gridCol w:w="2498"/>
       </w:tblGrid>
       <w:tr>
         <w:trPr>
           <w:cnfStyle w:val="100000000000" w:firstRow="1" w:lastRow="0" w:firstColumn="0" w:lastColumn="0" w:oddVBand="0" w:evenVBand="0" w:oddHBand="0" w:evenHBand="0" w:firstRowFirstColumn="0" w:firstRowLastColumn="0" w:lastRowFirstColumn="0" w:lastRowLastColumn="0"/>
-          <w:trHeight w:val="769"/>
+          <w:trHeight w:val="517"/>
         </w:trPr>
         <w:tc>
           <w:tcPr>
             <w:cnfStyle w:val="001000000000" w:firstRow="0" w:lastRow="0" w:firstColumn="1" w:lastColumn="0" w:oddVBand="0" w:evenVBand="0" w:oddHBand="0" w:evenHBand="0" w:firstRowFirstColumn="0" w:firstRowLastColumn="0" w:lastRowFirstColumn="0" w:lastRowLastColumn="0"/>
-            <w:tcW w:w="2323" w:type="dxa"/>
+            <w:tcW w:w="1096" w:type="dxa"/>
           </w:tcPr>
           <w:p>
             <w:pPr>
@@ -71,17 +59,38 @@
                 <w:rFonts w:asciiTheme="majorHAnsi" w:hAnsiTheme="majorHAnsi"/>
               </w:rPr>
             </w:pPr>
+            <w:proofErr w:type="spellStart"/>
             <w:r>
               <w:rPr>
                 <w:rFonts w:asciiTheme="majorHAnsi" w:hAnsiTheme="majorHAnsi"/>
               </w:rPr>
+              <w:t>Number</w:t>
+            </w:r>
+            <w:proofErr w:type="spellEnd"/>
+          </w:p>
+        </w:tc>
+        <w:tc>
+          <w:tcPr>
+            <w:tcW w:w="2373" w:type="dxa"/>
+          </w:tcPr>
+          <w:p>
+            <w:pPr>
+              <w:cnfStyle w:val="100000000000" w:firstRow="1" w:lastRow="0" w:firstColumn="0" w:lastColumn="0" w:oddVBand="0" w:evenVBand="0" w:oddHBand="0" w:evenHBand="0" w:firstRowFirstColumn="0" w:firstRowLastColumn="0" w:lastRowFirstColumn="0" w:lastRowLastColumn="0"/>
+              <w:rPr>
+                <w:rFonts w:asciiTheme="majorHAnsi" w:hAnsiTheme="majorHAnsi"/>
+              </w:rPr>
+            </w:pPr>
+            <w:r>
+              <w:rPr>
+                <w:rFonts w:asciiTheme="majorHAnsi" w:hAnsiTheme="majorHAnsi"/>
+              </w:rPr>
               <w:t>As a…</w:t>
             </w:r>
           </w:p>
         </w:tc>
         <w:tc>
           <w:tcPr>
-            <w:tcW w:w="2323" w:type="dxa"/>
+            <w:tcW w:w="2603" w:type="dxa"/>
           </w:tcPr>
           <w:p>
             <w:pPr>
@@ -101,7 +110,7 @@
         </w:tc>
         <w:tc>
           <w:tcPr>
-            <w:tcW w:w="2323" w:type="dxa"/>
+            <w:tcW w:w="1924" w:type="dxa"/>
           </w:tcPr>
           <w:p>
             <w:pPr>
@@ -122,7 +131,7 @@
         </w:tc>
         <w:tc>
           <w:tcPr>
-            <w:tcW w:w="2323" w:type="dxa"/>
+            <w:tcW w:w="2498" w:type="dxa"/>
           </w:tcPr>
           <w:p>
             <w:pPr>
@@ -169,29 +178,49 @@
         <w:tc>
           <w:tcPr>
             <w:cnfStyle w:val="001000000000" w:firstRow="0" w:lastRow="0" w:firstColumn="1" w:lastColumn="0" w:oddVBand="0" w:evenVBand="0" w:oddHBand="0" w:evenHBand="0" w:firstRowFirstColumn="0" w:firstRowLastColumn="0" w:lastRowFirstColumn="0" w:lastRowLastColumn="0"/>
-            <w:tcW w:w="2323" w:type="dxa"/>
+            <w:tcW w:w="1096" w:type="dxa"/>
           </w:tcPr>
           <w:p>
             <w:pPr>
               <w:rPr>
                 <w:rFonts w:asciiTheme="majorHAnsi" w:hAnsiTheme="majorHAnsi"/>
-                <w:b w:val="0"/>
                 <w:lang w:val="en-GB"/>
               </w:rPr>
             </w:pPr>
             <w:r>
               <w:rPr>
                 <w:rFonts w:asciiTheme="majorHAnsi" w:hAnsiTheme="majorHAnsi"/>
-                <w:b w:val="0"/>
                 <w:lang w:val="en-GB"/>
               </w:rPr>
+              <w:t>1.</w:t>
+            </w:r>
+          </w:p>
+        </w:tc>
+        <w:tc>
+          <w:tcPr>
+            <w:tcW w:w="2373" w:type="dxa"/>
+          </w:tcPr>
+          <w:p>
+            <w:pPr>
+              <w:cnfStyle w:val="000000000000" w:firstRow="0" w:lastRow="0" w:firstColumn="0" w:lastColumn="0" w:oddVBand="0" w:evenVBand="0" w:oddHBand="0" w:evenHBand="0" w:firstRowFirstColumn="0" w:firstRowLastColumn="0" w:lastRowFirstColumn="0" w:lastRowLastColumn="0"/>
+              <w:rPr>
+                <w:rFonts w:asciiTheme="majorHAnsi" w:hAnsiTheme="majorHAnsi"/>
+                <w:b/>
+                <w:lang w:val="en-GB"/>
+              </w:rPr>
+            </w:pPr>
+            <w:r>
+              <w:rPr>
+                <w:rFonts w:asciiTheme="majorHAnsi" w:hAnsiTheme="majorHAnsi"/>
+                <w:lang w:val="en-GB"/>
+              </w:rPr>
               <w:t>As a user</w:t>
             </w:r>
           </w:p>
         </w:tc>
         <w:tc>
           <w:tcPr>
-            <w:tcW w:w="2323" w:type="dxa"/>
+            <w:tcW w:w="2603" w:type="dxa"/>
           </w:tcPr>
           <w:p>
             <w:pPr>
@@ -213,7 +242,7 @@
         </w:tc>
         <w:tc>
           <w:tcPr>
-            <w:tcW w:w="2323" w:type="dxa"/>
+            <w:tcW w:w="1924" w:type="dxa"/>
           </w:tcPr>
           <w:p>
             <w:pPr>
@@ -228,20 +257,13 @@
                 <w:rFonts w:asciiTheme="majorHAnsi" w:hAnsiTheme="majorHAnsi"/>
                 <w:lang w:val="en-GB"/>
               </w:rPr>
-              <w:t xml:space="preserve">I want to </w:t>
-            </w:r>
-            <w:r>
-              <w:rPr>
-                <w:rFonts w:asciiTheme="majorHAnsi" w:hAnsiTheme="majorHAnsi"/>
-                <w:lang w:val="en-GB"/>
-              </w:rPr>
-              <w:t>register on the website to create an account</w:t>
-            </w:r>
-          </w:p>
-        </w:tc>
-        <w:tc>
-          <w:tcPr>
-            <w:tcW w:w="2323" w:type="dxa"/>
+              <w:t>I want to register on the website to create an account</w:t>
+            </w:r>
+          </w:p>
+        </w:tc>
+        <w:tc>
+          <w:tcPr>
+            <w:tcW w:w="2498" w:type="dxa"/>
           </w:tcPr>
           <w:p>
             <w:pPr>
@@ -257,15 +279,7 @@
                 <w:color w:val="191919"/>
                 <w:lang w:val="en-GB"/>
               </w:rPr>
-              <w:t>S</w:t>
-            </w:r>
-            <w:r>
-              <w:rPr>
-                <w:rFonts w:asciiTheme="majorHAnsi" w:hAnsiTheme="majorHAnsi" w:cs="Arial"/>
-                <w:color w:val="191919"/>
-                <w:lang w:val="en-GB"/>
-              </w:rPr>
-              <w:t>o I can use the services of the application</w:t>
+              <w:t>So I can use the services of the application</w:t>
             </w:r>
           </w:p>
         </w:tc>
@@ -277,29 +291,49 @@
         <w:tc>
           <w:tcPr>
             <w:cnfStyle w:val="001000000000" w:firstRow="0" w:lastRow="0" w:firstColumn="1" w:lastColumn="0" w:oddVBand="0" w:evenVBand="0" w:oddHBand="0" w:evenHBand="0" w:firstRowFirstColumn="0" w:firstRowLastColumn="0" w:lastRowFirstColumn="0" w:lastRowLastColumn="0"/>
-            <w:tcW w:w="2323" w:type="dxa"/>
+            <w:tcW w:w="1096" w:type="dxa"/>
           </w:tcPr>
           <w:p>
             <w:pPr>
               <w:rPr>
                 <w:rFonts w:asciiTheme="majorHAnsi" w:hAnsiTheme="majorHAnsi"/>
-                <w:b w:val="0"/>
                 <w:lang w:val="en-GB"/>
               </w:rPr>
             </w:pPr>
             <w:r>
               <w:rPr>
                 <w:rFonts w:asciiTheme="majorHAnsi" w:hAnsiTheme="majorHAnsi"/>
-                <w:b w:val="0"/>
                 <w:lang w:val="en-GB"/>
               </w:rPr>
+              <w:t>2.</w:t>
+            </w:r>
+          </w:p>
+        </w:tc>
+        <w:tc>
+          <w:tcPr>
+            <w:tcW w:w="2373" w:type="dxa"/>
+          </w:tcPr>
+          <w:p>
+            <w:pPr>
+              <w:cnfStyle w:val="000000000000" w:firstRow="0" w:lastRow="0" w:firstColumn="0" w:lastColumn="0" w:oddVBand="0" w:evenVBand="0" w:oddHBand="0" w:evenHBand="0" w:firstRowFirstColumn="0" w:firstRowLastColumn="0" w:lastRowFirstColumn="0" w:lastRowLastColumn="0"/>
+              <w:rPr>
+                <w:rFonts w:asciiTheme="majorHAnsi" w:hAnsiTheme="majorHAnsi"/>
+                <w:b/>
+                <w:lang w:val="en-GB"/>
+              </w:rPr>
+            </w:pPr>
+            <w:r>
+              <w:rPr>
+                <w:rFonts w:asciiTheme="majorHAnsi" w:hAnsiTheme="majorHAnsi"/>
+                <w:lang w:val="en-GB"/>
+              </w:rPr>
               <w:t xml:space="preserve">As a user </w:t>
             </w:r>
           </w:p>
         </w:tc>
         <w:tc>
           <w:tcPr>
-            <w:tcW w:w="2323" w:type="dxa"/>
+            <w:tcW w:w="2603" w:type="dxa"/>
           </w:tcPr>
           <w:p>
             <w:pPr>
@@ -321,7 +355,7 @@
         </w:tc>
         <w:tc>
           <w:tcPr>
-            <w:tcW w:w="2323" w:type="dxa"/>
+            <w:tcW w:w="1924" w:type="dxa"/>
           </w:tcPr>
           <w:p>
             <w:pPr>
@@ -336,20 +370,13 @@
                 <w:rFonts w:asciiTheme="majorHAnsi" w:hAnsiTheme="majorHAnsi"/>
                 <w:lang w:val="en-GB"/>
               </w:rPr>
-              <w:t>I want to log in</w:t>
-            </w:r>
-            <w:r>
-              <w:rPr>
-                <w:rFonts w:asciiTheme="majorHAnsi" w:hAnsiTheme="majorHAnsi"/>
-                <w:lang w:val="en-GB"/>
-              </w:rPr>
-              <w:t>/log out</w:t>
-            </w:r>
-          </w:p>
-        </w:tc>
-        <w:tc>
-          <w:tcPr>
-            <w:tcW w:w="2323" w:type="dxa"/>
+              <w:t>I want to log in/log out</w:t>
+            </w:r>
+          </w:p>
+        </w:tc>
+        <w:tc>
+          <w:tcPr>
+            <w:tcW w:w="2498" w:type="dxa"/>
           </w:tcPr>
           <w:p>
             <w:pPr>
@@ -365,39 +392,7 @@
                 <w:color w:val="191919"/>
                 <w:lang w:val="en-GB"/>
               </w:rPr>
-              <w:t>S</w:t>
-            </w:r>
-            <w:r>
-              <w:rPr>
-                <w:rFonts w:asciiTheme="majorHAnsi" w:hAnsiTheme="majorHAnsi" w:cs="Arial"/>
-                <w:color w:val="191919"/>
-                <w:lang w:val="en-GB"/>
-              </w:rPr>
-              <w:t>o</w:t>
-            </w:r>
-            <w:r>
-              <w:rPr>
-                <w:rFonts w:asciiTheme="majorHAnsi" w:hAnsiTheme="majorHAnsi" w:cs="Arial"/>
-                <w:color w:val="191919"/>
-                <w:lang w:val="en-GB"/>
-              </w:rPr>
-              <w:t xml:space="preserve"> that</w:t>
-            </w:r>
-            <w:r>
-              <w:rPr>
-                <w:rFonts w:asciiTheme="majorHAnsi" w:hAnsiTheme="majorHAnsi" w:cs="Arial"/>
-                <w:color w:val="191919"/>
-                <w:lang w:val="en-GB"/>
-              </w:rPr>
-              <w:t xml:space="preserve"> I can see my profile</w:t>
-            </w:r>
-            <w:r>
-              <w:rPr>
-                <w:rFonts w:asciiTheme="majorHAnsi" w:hAnsiTheme="majorHAnsi" w:cs="Arial"/>
-                <w:color w:val="191919"/>
-                <w:lang w:val="en-GB"/>
-              </w:rPr>
-              <w:t xml:space="preserve"> / safely log out the account </w:t>
+              <w:t xml:space="preserve">So that I can see my profile / safely log out the account </w:t>
             </w:r>
           </w:p>
         </w:tc>
@@ -409,33 +404,10 @@
         <w:tc>
           <w:tcPr>
             <w:cnfStyle w:val="001000000000" w:firstRow="0" w:lastRow="0" w:firstColumn="1" w:lastColumn="0" w:oddVBand="0" w:evenVBand="0" w:oddHBand="0" w:evenHBand="0" w:firstRowFirstColumn="0" w:firstRowLastColumn="0" w:lastRowFirstColumn="0" w:lastRowLastColumn="0"/>
-            <w:tcW w:w="2323" w:type="dxa"/>
-          </w:tcPr>
-          <w:p>
-            <w:pPr>
-              <w:rPr>
-                <w:rFonts w:asciiTheme="majorHAnsi" w:hAnsiTheme="majorHAnsi"/>
-                <w:b w:val="0"/>
-                <w:lang w:val="en-GB"/>
-              </w:rPr>
-            </w:pPr>
-            <w:r>
-              <w:rPr>
-                <w:rFonts w:asciiTheme="majorHAnsi" w:hAnsiTheme="majorHAnsi"/>
-                <w:b w:val="0"/>
-                <w:lang w:val="en-GB"/>
-              </w:rPr>
-              <w:t>As a user</w:t>
-            </w:r>
-          </w:p>
-        </w:tc>
-        <w:tc>
-          <w:tcPr>
-            <w:tcW w:w="2323" w:type="dxa"/>
-          </w:tcPr>
-          <w:p>
-            <w:pPr>
-              <w:cnfStyle w:val="000000000000" w:firstRow="0" w:lastRow="0" w:firstColumn="0" w:lastColumn="0" w:oddVBand="0" w:evenVBand="0" w:oddHBand="0" w:evenHBand="0" w:firstRowFirstColumn="0" w:firstRowLastColumn="0" w:lastRowFirstColumn="0" w:lastRowLastColumn="0"/>
+            <w:tcW w:w="1096" w:type="dxa"/>
+          </w:tcPr>
+          <w:p>
+            <w:pPr>
               <w:rPr>
                 <w:rFonts w:asciiTheme="majorHAnsi" w:hAnsiTheme="majorHAnsi"/>
                 <w:lang w:val="en-GB"/>
@@ -446,20 +418,35 @@
                 <w:rFonts w:asciiTheme="majorHAnsi" w:hAnsiTheme="majorHAnsi"/>
                 <w:lang w:val="en-GB"/>
               </w:rPr>
-              <w:t>C</w:t>
-            </w:r>
+              <w:t>3.</w:t>
+            </w:r>
+          </w:p>
+        </w:tc>
+        <w:tc>
+          <w:tcPr>
+            <w:tcW w:w="2373" w:type="dxa"/>
+          </w:tcPr>
+          <w:p>
+            <w:pPr>
+              <w:cnfStyle w:val="000000000000" w:firstRow="0" w:lastRow="0" w:firstColumn="0" w:lastColumn="0" w:oddVBand="0" w:evenVBand="0" w:oddHBand="0" w:evenHBand="0" w:firstRowFirstColumn="0" w:firstRowLastColumn="0" w:lastRowFirstColumn="0" w:lastRowLastColumn="0"/>
+              <w:rPr>
+                <w:rFonts w:asciiTheme="majorHAnsi" w:hAnsiTheme="majorHAnsi"/>
+                <w:b/>
+                <w:lang w:val="en-GB"/>
+              </w:rPr>
+            </w:pPr>
             <w:r>
               <w:rPr>
                 <w:rFonts w:asciiTheme="majorHAnsi" w:hAnsiTheme="majorHAnsi"/>
                 <w:lang w:val="en-GB"/>
               </w:rPr>
-              <w:t>ondition is to provide a service</w:t>
-            </w:r>
-          </w:p>
-        </w:tc>
-        <w:tc>
-          <w:tcPr>
-            <w:tcW w:w="2323" w:type="dxa"/>
+              <w:t>As a user</w:t>
+            </w:r>
+          </w:p>
+        </w:tc>
+        <w:tc>
+          <w:tcPr>
+            <w:tcW w:w="2603" w:type="dxa"/>
           </w:tcPr>
           <w:p>
             <w:pPr>
@@ -474,13 +461,34 @@
                 <w:rFonts w:asciiTheme="majorHAnsi" w:hAnsiTheme="majorHAnsi"/>
                 <w:lang w:val="en-GB"/>
               </w:rPr>
+              <w:t>Condition is to provide a service</w:t>
+            </w:r>
+          </w:p>
+        </w:tc>
+        <w:tc>
+          <w:tcPr>
+            <w:tcW w:w="1924" w:type="dxa"/>
+          </w:tcPr>
+          <w:p>
+            <w:pPr>
+              <w:cnfStyle w:val="000000000000" w:firstRow="0" w:lastRow="0" w:firstColumn="0" w:lastColumn="0" w:oddVBand="0" w:evenVBand="0" w:oddHBand="0" w:evenHBand="0" w:firstRowFirstColumn="0" w:firstRowLastColumn="0" w:lastRowFirstColumn="0" w:lastRowLastColumn="0"/>
+              <w:rPr>
+                <w:rFonts w:asciiTheme="majorHAnsi" w:hAnsiTheme="majorHAnsi"/>
+                <w:lang w:val="en-GB"/>
+              </w:rPr>
+            </w:pPr>
+            <w:r>
+              <w:rPr>
+                <w:rFonts w:asciiTheme="majorHAnsi" w:hAnsiTheme="majorHAnsi"/>
+                <w:lang w:val="en-GB"/>
+              </w:rPr>
               <w:t>I want to be able to offer services</w:t>
             </w:r>
           </w:p>
         </w:tc>
         <w:tc>
           <w:tcPr>
-            <w:tcW w:w="2323" w:type="dxa"/>
+            <w:tcW w:w="2498" w:type="dxa"/>
           </w:tcPr>
           <w:p>
             <w:pPr>
@@ -507,33 +515,10 @@
         <w:tc>
           <w:tcPr>
             <w:cnfStyle w:val="001000000000" w:firstRow="0" w:lastRow="0" w:firstColumn="1" w:lastColumn="0" w:oddVBand="0" w:evenVBand="0" w:oddHBand="0" w:evenHBand="0" w:firstRowFirstColumn="0" w:firstRowLastColumn="0" w:lastRowFirstColumn="0" w:lastRowLastColumn="0"/>
-            <w:tcW w:w="2323" w:type="dxa"/>
-          </w:tcPr>
-          <w:p>
-            <w:pPr>
-              <w:rPr>
-                <w:rFonts w:asciiTheme="majorHAnsi" w:hAnsiTheme="majorHAnsi"/>
-                <w:b w:val="0"/>
-                <w:lang w:val="en-GB"/>
-              </w:rPr>
-            </w:pPr>
-            <w:r>
-              <w:rPr>
-                <w:rFonts w:asciiTheme="majorHAnsi" w:hAnsiTheme="majorHAnsi"/>
-                <w:b w:val="0"/>
-                <w:lang w:val="en-GB"/>
-              </w:rPr>
-              <w:t>As a user</w:t>
-            </w:r>
-          </w:p>
-        </w:tc>
-        <w:tc>
-          <w:tcPr>
-            <w:tcW w:w="2323" w:type="dxa"/>
-          </w:tcPr>
-          <w:p>
-            <w:pPr>
-              <w:cnfStyle w:val="000000000000" w:firstRow="0" w:lastRow="0" w:firstColumn="0" w:lastColumn="0" w:oddVBand="0" w:evenVBand="0" w:oddHBand="0" w:evenHBand="0" w:firstRowFirstColumn="0" w:firstRowLastColumn="0" w:lastRowFirstColumn="0" w:lastRowLastColumn="0"/>
+            <w:tcW w:w="1096" w:type="dxa"/>
+          </w:tcPr>
+          <w:p>
+            <w:pPr>
               <w:rPr>
                 <w:rFonts w:asciiTheme="majorHAnsi" w:hAnsiTheme="majorHAnsi"/>
                 <w:lang w:val="en-GB"/>
@@ -544,34 +529,77 @@
                 <w:rFonts w:asciiTheme="majorHAnsi" w:hAnsiTheme="majorHAnsi"/>
                 <w:lang w:val="en-GB"/>
               </w:rPr>
-              <w:t>Condition to press category</w:t>
-            </w:r>
-          </w:p>
-        </w:tc>
-        <w:tc>
-          <w:tcPr>
-            <w:tcW w:w="2323" w:type="dxa"/>
+              <w:t>4.</w:t>
+            </w:r>
+          </w:p>
+        </w:tc>
+        <w:tc>
+          <w:tcPr>
+            <w:tcW w:w="2373" w:type="dxa"/>
           </w:tcPr>
           <w:p>
             <w:pPr>
               <w:cnfStyle w:val="000000000000" w:firstRow="0" w:lastRow="0" w:firstColumn="0" w:lastColumn="0" w:oddVBand="0" w:evenVBand="0" w:oddHBand="0" w:evenHBand="0" w:firstRowFirstColumn="0" w:firstRowLastColumn="0" w:lastRowFirstColumn="0" w:lastRowLastColumn="0"/>
+              <w:rPr>
+                <w:rFonts w:asciiTheme="majorHAnsi" w:hAnsiTheme="majorHAnsi"/>
+                <w:b/>
+                <w:lang w:val="en-GB"/>
+              </w:rPr>
+            </w:pPr>
+            <w:r>
               <w:rPr>
                 <w:rFonts w:asciiTheme="majorHAnsi" w:hAnsiTheme="majorHAnsi"/>
                 <w:lang w:val="en-GB"/>
               </w:rPr>
-            </w:pPr>
-            <w:r>
+              <w:t>As a user</w:t>
+            </w:r>
+          </w:p>
+        </w:tc>
+        <w:tc>
+          <w:tcPr>
+            <w:tcW w:w="2603" w:type="dxa"/>
+          </w:tcPr>
+          <w:p>
+            <w:pPr>
+              <w:cnfStyle w:val="000000000000" w:firstRow="0" w:lastRow="0" w:firstColumn="0" w:lastColumn="0" w:oddVBand="0" w:evenVBand="0" w:oddHBand="0" w:evenHBand="0" w:firstRowFirstColumn="0" w:firstRowLastColumn="0" w:lastRowFirstColumn="0" w:lastRowLastColumn="0"/>
               <w:rPr>
                 <w:rFonts w:asciiTheme="majorHAnsi" w:hAnsiTheme="majorHAnsi"/>
                 <w:lang w:val="en-GB"/>
               </w:rPr>
+            </w:pPr>
+            <w:r>
+              <w:rPr>
+                <w:rFonts w:asciiTheme="majorHAnsi" w:hAnsiTheme="majorHAnsi"/>
+                <w:lang w:val="en-GB"/>
+              </w:rPr>
+              <w:t>Condition to press category</w:t>
+            </w:r>
+          </w:p>
+        </w:tc>
+        <w:tc>
+          <w:tcPr>
+            <w:tcW w:w="1924" w:type="dxa"/>
+          </w:tcPr>
+          <w:p>
+            <w:pPr>
+              <w:cnfStyle w:val="000000000000" w:firstRow="0" w:lastRow="0" w:firstColumn="0" w:lastColumn="0" w:oddVBand="0" w:evenVBand="0" w:oddHBand="0" w:evenHBand="0" w:firstRowFirstColumn="0" w:firstRowLastColumn="0" w:lastRowFirstColumn="0" w:lastRowLastColumn="0"/>
+              <w:rPr>
+                <w:rFonts w:asciiTheme="majorHAnsi" w:hAnsiTheme="majorHAnsi"/>
+                <w:lang w:val="en-GB"/>
+              </w:rPr>
+            </w:pPr>
+            <w:r>
+              <w:rPr>
+                <w:rFonts w:asciiTheme="majorHAnsi" w:hAnsiTheme="majorHAnsi"/>
+                <w:lang w:val="en-GB"/>
+              </w:rPr>
               <w:t>I want to sort services by category</w:t>
             </w:r>
           </w:p>
         </w:tc>
         <w:tc>
           <w:tcPr>
-            <w:tcW w:w="2323" w:type="dxa"/>
+            <w:tcW w:w="2498" w:type="dxa"/>
           </w:tcPr>
           <w:p>
             <w:pPr>
@@ -598,33 +626,10 @@
         <w:tc>
           <w:tcPr>
             <w:cnfStyle w:val="001000000000" w:firstRow="0" w:lastRow="0" w:firstColumn="1" w:lastColumn="0" w:oddVBand="0" w:evenVBand="0" w:oddHBand="0" w:evenHBand="0" w:firstRowFirstColumn="0" w:firstRowLastColumn="0" w:lastRowFirstColumn="0" w:lastRowLastColumn="0"/>
-            <w:tcW w:w="2323" w:type="dxa"/>
-          </w:tcPr>
-          <w:p>
-            <w:pPr>
-              <w:rPr>
-                <w:rFonts w:asciiTheme="majorHAnsi" w:hAnsiTheme="majorHAnsi"/>
-                <w:b w:val="0"/>
-                <w:lang w:val="en-GB"/>
-              </w:rPr>
-            </w:pPr>
-            <w:r>
-              <w:rPr>
-                <w:rFonts w:asciiTheme="majorHAnsi" w:hAnsiTheme="majorHAnsi"/>
-                <w:b w:val="0"/>
-                <w:lang w:val="en-GB"/>
-              </w:rPr>
-              <w:t>As a administrator</w:t>
-            </w:r>
-          </w:p>
-        </w:tc>
-        <w:tc>
-          <w:tcPr>
-            <w:tcW w:w="2323" w:type="dxa"/>
-          </w:tcPr>
-          <w:p>
-            <w:pPr>
-              <w:cnfStyle w:val="000000000000" w:firstRow="0" w:lastRow="0" w:firstColumn="0" w:lastColumn="0" w:oddVBand="0" w:evenVBand="0" w:oddHBand="0" w:evenHBand="0" w:firstRowFirstColumn="0" w:firstRowLastColumn="0" w:lastRowFirstColumn="0" w:lastRowLastColumn="0"/>
+            <w:tcW w:w="1096" w:type="dxa"/>
+          </w:tcPr>
+          <w:p>
+            <w:pPr>
               <w:rPr>
                 <w:rFonts w:asciiTheme="majorHAnsi" w:hAnsiTheme="majorHAnsi"/>
                 <w:lang w:val="en-GB"/>
@@ -635,34 +640,77 @@
                 <w:rFonts w:asciiTheme="majorHAnsi" w:hAnsiTheme="majorHAnsi"/>
                 <w:lang w:val="en-GB"/>
               </w:rPr>
-              <w:t xml:space="preserve">Condition, there must first be offered services </w:t>
-            </w:r>
-          </w:p>
-        </w:tc>
-        <w:tc>
-          <w:tcPr>
-            <w:tcW w:w="2323" w:type="dxa"/>
+              <w:t>5.</w:t>
+            </w:r>
+          </w:p>
+        </w:tc>
+        <w:tc>
+          <w:tcPr>
+            <w:tcW w:w="2373" w:type="dxa"/>
           </w:tcPr>
           <w:p>
             <w:pPr>
               <w:cnfStyle w:val="000000000000" w:firstRow="0" w:lastRow="0" w:firstColumn="0" w:lastColumn="0" w:oddVBand="0" w:evenVBand="0" w:oddHBand="0" w:evenHBand="0" w:firstRowFirstColumn="0" w:firstRowLastColumn="0" w:lastRowFirstColumn="0" w:lastRowLastColumn="0"/>
+              <w:rPr>
+                <w:rFonts w:asciiTheme="majorHAnsi" w:hAnsiTheme="majorHAnsi"/>
+                <w:b/>
+                <w:lang w:val="en-GB"/>
+              </w:rPr>
+            </w:pPr>
+            <w:r>
               <w:rPr>
                 <w:rFonts w:asciiTheme="majorHAnsi" w:hAnsiTheme="majorHAnsi"/>
                 <w:lang w:val="en-GB"/>
               </w:rPr>
-            </w:pPr>
-            <w:r>
+              <w:t>As a administrator</w:t>
+            </w:r>
+          </w:p>
+        </w:tc>
+        <w:tc>
+          <w:tcPr>
+            <w:tcW w:w="2603" w:type="dxa"/>
+          </w:tcPr>
+          <w:p>
+            <w:pPr>
+              <w:cnfStyle w:val="000000000000" w:firstRow="0" w:lastRow="0" w:firstColumn="0" w:lastColumn="0" w:oddVBand="0" w:evenVBand="0" w:oddHBand="0" w:evenHBand="0" w:firstRowFirstColumn="0" w:firstRowLastColumn="0" w:lastRowFirstColumn="0" w:lastRowLastColumn="0"/>
               <w:rPr>
                 <w:rFonts w:asciiTheme="majorHAnsi" w:hAnsiTheme="majorHAnsi"/>
                 <w:lang w:val="en-GB"/>
               </w:rPr>
+            </w:pPr>
+            <w:r>
+              <w:rPr>
+                <w:rFonts w:asciiTheme="majorHAnsi" w:hAnsiTheme="majorHAnsi"/>
+                <w:lang w:val="en-GB"/>
+              </w:rPr>
+              <w:t xml:space="preserve">Condition, there must first be offered services </w:t>
+            </w:r>
+          </w:p>
+        </w:tc>
+        <w:tc>
+          <w:tcPr>
+            <w:tcW w:w="1924" w:type="dxa"/>
+          </w:tcPr>
+          <w:p>
+            <w:pPr>
+              <w:cnfStyle w:val="000000000000" w:firstRow="0" w:lastRow="0" w:firstColumn="0" w:lastColumn="0" w:oddVBand="0" w:evenVBand="0" w:oddHBand="0" w:evenHBand="0" w:firstRowFirstColumn="0" w:firstRowLastColumn="0" w:lastRowFirstColumn="0" w:lastRowLastColumn="0"/>
+              <w:rPr>
+                <w:rFonts w:asciiTheme="majorHAnsi" w:hAnsiTheme="majorHAnsi"/>
+                <w:lang w:val="en-GB"/>
+              </w:rPr>
+            </w:pPr>
+            <w:r>
+              <w:rPr>
+                <w:rFonts w:asciiTheme="majorHAnsi" w:hAnsiTheme="majorHAnsi"/>
+                <w:lang w:val="en-GB"/>
+              </w:rPr>
               <w:t>I want to see what services are all offered</w:t>
             </w:r>
           </w:p>
         </w:tc>
         <w:tc>
           <w:tcPr>
-            <w:tcW w:w="2323" w:type="dxa"/>
+            <w:tcW w:w="2498" w:type="dxa"/>
           </w:tcPr>
           <w:p>
             <w:pPr>
@@ -689,33 +737,10 @@
         <w:tc>
           <w:tcPr>
             <w:cnfStyle w:val="001000000000" w:firstRow="0" w:lastRow="0" w:firstColumn="1" w:lastColumn="0" w:oddVBand="0" w:evenVBand="0" w:oddHBand="0" w:evenHBand="0" w:firstRowFirstColumn="0" w:firstRowLastColumn="0" w:lastRowFirstColumn="0" w:lastRowLastColumn="0"/>
-            <w:tcW w:w="2323" w:type="dxa"/>
-          </w:tcPr>
-          <w:p>
-            <w:pPr>
-              <w:rPr>
-                <w:rFonts w:asciiTheme="majorHAnsi" w:hAnsiTheme="majorHAnsi"/>
-                <w:b w:val="0"/>
-                <w:lang w:val="en-GB"/>
-              </w:rPr>
-            </w:pPr>
-            <w:r>
-              <w:rPr>
-                <w:rFonts w:asciiTheme="majorHAnsi" w:hAnsiTheme="majorHAnsi"/>
-                <w:b w:val="0"/>
-                <w:lang w:val="en-GB"/>
-              </w:rPr>
-              <w:t xml:space="preserve">As a administrator </w:t>
-            </w:r>
-          </w:p>
-        </w:tc>
-        <w:tc>
-          <w:tcPr>
-            <w:tcW w:w="2323" w:type="dxa"/>
-          </w:tcPr>
-          <w:p>
-            <w:pPr>
-              <w:cnfStyle w:val="000000000000" w:firstRow="0" w:lastRow="0" w:firstColumn="0" w:lastColumn="0" w:oddVBand="0" w:evenVBand="0" w:oddHBand="0" w:evenHBand="0" w:firstRowFirstColumn="0" w:firstRowLastColumn="0" w:lastRowFirstColumn="0" w:lastRowLastColumn="0"/>
+            <w:tcW w:w="1096" w:type="dxa"/>
+          </w:tcPr>
+          <w:p>
+            <w:pPr>
               <w:rPr>
                 <w:rFonts w:asciiTheme="majorHAnsi" w:hAnsiTheme="majorHAnsi"/>
                 <w:lang w:val="en-GB"/>
@@ -726,34 +751,77 @@
                 <w:rFonts w:asciiTheme="majorHAnsi" w:hAnsiTheme="majorHAnsi"/>
                 <w:lang w:val="en-GB"/>
               </w:rPr>
-              <w:t>Condition is to have programming skills</w:t>
-            </w:r>
-          </w:p>
-        </w:tc>
-        <w:tc>
-          <w:tcPr>
-            <w:tcW w:w="2323" w:type="dxa"/>
+              <w:t>6.</w:t>
+            </w:r>
+          </w:p>
+        </w:tc>
+        <w:tc>
+          <w:tcPr>
+            <w:tcW w:w="2373" w:type="dxa"/>
           </w:tcPr>
           <w:p>
             <w:pPr>
               <w:cnfStyle w:val="000000000000" w:firstRow="0" w:lastRow="0" w:firstColumn="0" w:lastColumn="0" w:oddVBand="0" w:evenVBand="0" w:oddHBand="0" w:evenHBand="0" w:firstRowFirstColumn="0" w:firstRowLastColumn="0" w:lastRowFirstColumn="0" w:lastRowLastColumn="0"/>
+              <w:rPr>
+                <w:rFonts w:asciiTheme="majorHAnsi" w:hAnsiTheme="majorHAnsi"/>
+                <w:b/>
+                <w:lang w:val="en-GB"/>
+              </w:rPr>
+            </w:pPr>
+            <w:r>
               <w:rPr>
                 <w:rFonts w:asciiTheme="majorHAnsi" w:hAnsiTheme="majorHAnsi"/>
                 <w:lang w:val="en-GB"/>
               </w:rPr>
-            </w:pPr>
-            <w:r>
+              <w:t xml:space="preserve">As a administrator </w:t>
+            </w:r>
+          </w:p>
+        </w:tc>
+        <w:tc>
+          <w:tcPr>
+            <w:tcW w:w="2603" w:type="dxa"/>
+          </w:tcPr>
+          <w:p>
+            <w:pPr>
+              <w:cnfStyle w:val="000000000000" w:firstRow="0" w:lastRow="0" w:firstColumn="0" w:lastColumn="0" w:oddVBand="0" w:evenVBand="0" w:oddHBand="0" w:evenHBand="0" w:firstRowFirstColumn="0" w:firstRowLastColumn="0" w:lastRowFirstColumn="0" w:lastRowLastColumn="0"/>
               <w:rPr>
                 <w:rFonts w:asciiTheme="majorHAnsi" w:hAnsiTheme="majorHAnsi"/>
                 <w:lang w:val="en-GB"/>
               </w:rPr>
+            </w:pPr>
+            <w:r>
+              <w:rPr>
+                <w:rFonts w:asciiTheme="majorHAnsi" w:hAnsiTheme="majorHAnsi"/>
+                <w:lang w:val="en-GB"/>
+              </w:rPr>
+              <w:t>Condition is to have programming skills</w:t>
+            </w:r>
+          </w:p>
+        </w:tc>
+        <w:tc>
+          <w:tcPr>
+            <w:tcW w:w="1924" w:type="dxa"/>
+          </w:tcPr>
+          <w:p>
+            <w:pPr>
+              <w:cnfStyle w:val="000000000000" w:firstRow="0" w:lastRow="0" w:firstColumn="0" w:lastColumn="0" w:oddVBand="0" w:evenVBand="0" w:oddHBand="0" w:evenHBand="0" w:firstRowFirstColumn="0" w:firstRowLastColumn="0" w:lastRowFirstColumn="0" w:lastRowLastColumn="0"/>
+              <w:rPr>
+                <w:rFonts w:asciiTheme="majorHAnsi" w:hAnsiTheme="majorHAnsi"/>
+                <w:lang w:val="en-GB"/>
+              </w:rPr>
+            </w:pPr>
+            <w:r>
+              <w:rPr>
+                <w:rFonts w:asciiTheme="majorHAnsi" w:hAnsiTheme="majorHAnsi"/>
+                <w:lang w:val="en-GB"/>
+              </w:rPr>
               <w:t xml:space="preserve">I want to be able to change the look of the website </w:t>
             </w:r>
           </w:p>
         </w:tc>
         <w:tc>
           <w:tcPr>
-            <w:tcW w:w="2323" w:type="dxa"/>
+            <w:tcW w:w="2498" w:type="dxa"/>
           </w:tcPr>
           <w:p>
             <w:pPr>
@@ -775,38 +843,15 @@
       </w:tr>
       <w:tr>
         <w:trPr>
-          <w:trHeight w:val="448"/>
+          <w:trHeight w:val="837"/>
         </w:trPr>
         <w:tc>
           <w:tcPr>
             <w:cnfStyle w:val="001000000000" w:firstRow="0" w:lastRow="0" w:firstColumn="1" w:lastColumn="0" w:oddVBand="0" w:evenVBand="0" w:oddHBand="0" w:evenHBand="0" w:firstRowFirstColumn="0" w:firstRowLastColumn="0" w:lastRowFirstColumn="0" w:lastRowLastColumn="0"/>
-            <w:tcW w:w="2323" w:type="dxa"/>
-          </w:tcPr>
-          <w:p>
-            <w:pPr>
-              <w:rPr>
-                <w:rFonts w:asciiTheme="majorHAnsi" w:hAnsiTheme="majorHAnsi"/>
-                <w:b w:val="0"/>
-                <w:lang w:val="en-GB"/>
-              </w:rPr>
-            </w:pPr>
-            <w:r>
-              <w:rPr>
-                <w:rFonts w:asciiTheme="majorHAnsi" w:hAnsiTheme="majorHAnsi"/>
-                <w:b w:val="0"/>
-                <w:lang w:val="en-GB"/>
-              </w:rPr>
-              <w:t xml:space="preserve">As a administrator </w:t>
-            </w:r>
-          </w:p>
-        </w:tc>
-        <w:tc>
-          <w:tcPr>
-            <w:tcW w:w="2323" w:type="dxa"/>
-          </w:tcPr>
-          <w:p>
-            <w:pPr>
-              <w:cnfStyle w:val="000000000000" w:firstRow="0" w:lastRow="0" w:firstColumn="0" w:lastColumn="0" w:oddVBand="0" w:evenVBand="0" w:oddHBand="0" w:evenHBand="0" w:firstRowFirstColumn="0" w:firstRowLastColumn="0" w:lastRowFirstColumn="0" w:lastRowLastColumn="0"/>
+            <w:tcW w:w="1096" w:type="dxa"/>
+          </w:tcPr>
+          <w:p>
+            <w:pPr>
               <w:rPr>
                 <w:rFonts w:asciiTheme="majorHAnsi" w:hAnsiTheme="majorHAnsi"/>
                 <w:lang w:val="en-GB"/>
@@ -817,34 +862,77 @@
                 <w:rFonts w:asciiTheme="majorHAnsi" w:hAnsiTheme="majorHAnsi"/>
                 <w:lang w:val="en-GB"/>
               </w:rPr>
-              <w:t>Condition is to have a secure computer</w:t>
-            </w:r>
-          </w:p>
-        </w:tc>
-        <w:tc>
-          <w:tcPr>
-            <w:tcW w:w="2323" w:type="dxa"/>
+              <w:t>7.</w:t>
+            </w:r>
+          </w:p>
+        </w:tc>
+        <w:tc>
+          <w:tcPr>
+            <w:tcW w:w="2373" w:type="dxa"/>
           </w:tcPr>
           <w:p>
             <w:pPr>
               <w:cnfStyle w:val="000000000000" w:firstRow="0" w:lastRow="0" w:firstColumn="0" w:lastColumn="0" w:oddVBand="0" w:evenVBand="0" w:oddHBand="0" w:evenHBand="0" w:firstRowFirstColumn="0" w:firstRowLastColumn="0" w:lastRowFirstColumn="0" w:lastRowLastColumn="0"/>
+              <w:rPr>
+                <w:rFonts w:asciiTheme="majorHAnsi" w:hAnsiTheme="majorHAnsi"/>
+                <w:b/>
+                <w:lang w:val="en-GB"/>
+              </w:rPr>
+            </w:pPr>
+            <w:r>
               <w:rPr>
                 <w:rFonts w:asciiTheme="majorHAnsi" w:hAnsiTheme="majorHAnsi"/>
                 <w:lang w:val="en-GB"/>
               </w:rPr>
-            </w:pPr>
-            <w:r>
+              <w:t xml:space="preserve">As a administrator </w:t>
+            </w:r>
+          </w:p>
+        </w:tc>
+        <w:tc>
+          <w:tcPr>
+            <w:tcW w:w="2603" w:type="dxa"/>
+          </w:tcPr>
+          <w:p>
+            <w:pPr>
+              <w:cnfStyle w:val="000000000000" w:firstRow="0" w:lastRow="0" w:firstColumn="0" w:lastColumn="0" w:oddVBand="0" w:evenVBand="0" w:oddHBand="0" w:evenHBand="0" w:firstRowFirstColumn="0" w:firstRowLastColumn="0" w:lastRowFirstColumn="0" w:lastRowLastColumn="0"/>
               <w:rPr>
                 <w:rFonts w:asciiTheme="majorHAnsi" w:hAnsiTheme="majorHAnsi"/>
                 <w:lang w:val="en-GB"/>
               </w:rPr>
+            </w:pPr>
+            <w:r>
+              <w:rPr>
+                <w:rFonts w:asciiTheme="majorHAnsi" w:hAnsiTheme="majorHAnsi"/>
+                <w:lang w:val="en-GB"/>
+              </w:rPr>
+              <w:t>Condition is to have a secure computer</w:t>
+            </w:r>
+          </w:p>
+        </w:tc>
+        <w:tc>
+          <w:tcPr>
+            <w:tcW w:w="1924" w:type="dxa"/>
+          </w:tcPr>
+          <w:p>
+            <w:pPr>
+              <w:cnfStyle w:val="000000000000" w:firstRow="0" w:lastRow="0" w:firstColumn="0" w:lastColumn="0" w:oddVBand="0" w:evenVBand="0" w:oddHBand="0" w:evenHBand="0" w:firstRowFirstColumn="0" w:firstRowLastColumn="0" w:lastRowFirstColumn="0" w:lastRowLastColumn="0"/>
+              <w:rPr>
+                <w:rFonts w:asciiTheme="majorHAnsi" w:hAnsiTheme="majorHAnsi"/>
+                <w:lang w:val="en-GB"/>
+              </w:rPr>
+            </w:pPr>
+            <w:r>
+              <w:rPr>
+                <w:rFonts w:asciiTheme="majorHAnsi" w:hAnsiTheme="majorHAnsi"/>
+                <w:lang w:val="en-GB"/>
+              </w:rPr>
               <w:t>I want to have encrypted  the database</w:t>
             </w:r>
           </w:p>
         </w:tc>
         <w:tc>
           <w:tcPr>
-            <w:tcW w:w="2323" w:type="dxa"/>
+            <w:tcW w:w="2498" w:type="dxa"/>
           </w:tcPr>
           <w:p>
             <w:pPr>
@@ -869,7 +957,8 @@
       <w:pPr>
         <w:rPr>
           <w:rFonts w:asciiTheme="majorHAnsi" w:hAnsiTheme="majorHAnsi"/>
-          <w:lang w:val="en-GB"/>
+          <w:b/>
+          <w:sz w:val="32"/>
         </w:rPr>
       </w:pPr>
     </w:p>
@@ -877,7 +966,6 @@
       <w:pPr>
         <w:rPr>
           <w:rFonts w:asciiTheme="majorHAnsi" w:hAnsiTheme="majorHAnsi"/>
-          <w:lang w:val="en-GB"/>
         </w:rPr>
       </w:pPr>
     </w:p>
@@ -917,6 +1005,24 @@
       <w:pPr>
         <w:rPr>
           <w:rFonts w:asciiTheme="majorHAnsi" w:hAnsiTheme="majorHAnsi"/>
+          <w:lang w:val="en-GB"/>
+        </w:rPr>
+      </w:pPr>
+    </w:p>
+    <w:p>
+      <w:pPr>
+        <w:rPr>
+          <w:rFonts w:asciiTheme="majorHAnsi" w:hAnsiTheme="majorHAnsi"/>
+          <w:lang w:val="en-GB"/>
+        </w:rPr>
+      </w:pPr>
+    </w:p>
+    <w:p>
+      <w:pPr>
+        <w:rPr>
+          <w:rFonts w:asciiTheme="majorHAnsi" w:hAnsiTheme="majorHAnsi"/>
+          <w:b/>
+          <w:sz w:val="32"/>
           <w:lang w:val="en-GB"/>
         </w:rPr>
       </w:pPr>
@@ -1358,17 +1464,7 @@
                 <w:sz w:val="26"/>
                 <w:szCs w:val="26"/>
               </w:rPr>
-              <w:t xml:space="preserve"> s</w:t>
-            </w:r>
-            <w:bookmarkStart w:id="0" w:name="_GoBack"/>
-            <w:bookmarkEnd w:id="0"/>
-            <w:r>
-              <w:rPr>
-                <w:rFonts w:asciiTheme="majorHAnsi" w:eastAsia="Times New Roman" w:hAnsiTheme="majorHAnsi"/>
-                <w:sz w:val="26"/>
-                <w:szCs w:val="26"/>
-              </w:rPr>
-              <w:t>ucces scenario</w:t>
+              <w:t xml:space="preserve"> succes scenario</w:t>
             </w:r>
           </w:p>
         </w:tc>
@@ -1553,39 +1649,12 @@
                 <w:sz w:val="26"/>
                 <w:szCs w:val="26"/>
               </w:rPr>
-              <w:t>Gebruiker wilt zijn/haar gegevens wijzigen.</w:t>
+              <w:t>3.  Systeem geeft een foutmelding dat er geen connectie kan                                    worden gemaakt met de server.</w:t>
             </w:r>
           </w:p>
         </w:tc>
       </w:tr>
     </w:tbl>
-    <w:p>
-      <w:pPr>
-        <w:rPr>
-          <w:rFonts w:asciiTheme="majorHAnsi" w:hAnsiTheme="majorHAnsi"/>
-          <w:sz w:val="26"/>
-          <w:szCs w:val="26"/>
-        </w:rPr>
-      </w:pPr>
-    </w:p>
-    <w:p>
-      <w:pPr>
-        <w:rPr>
-          <w:rFonts w:asciiTheme="majorHAnsi" w:hAnsiTheme="majorHAnsi"/>
-          <w:sz w:val="26"/>
-          <w:szCs w:val="26"/>
-        </w:rPr>
-      </w:pPr>
-    </w:p>
-    <w:p>
-      <w:pPr>
-        <w:rPr>
-          <w:rFonts w:asciiTheme="majorHAnsi" w:hAnsiTheme="majorHAnsi"/>
-          <w:sz w:val="26"/>
-          <w:szCs w:val="26"/>
-        </w:rPr>
-      </w:pPr>
-    </w:p>
     <w:p>
       <w:pPr>
         <w:rPr>
@@ -1865,7 +1934,7 @@
       </w:tr>
       <w:tr>
         <w:trPr>
-          <w:trHeight w:val="323"/>
+          <w:trHeight w:val="113"/>
         </w:trPr>
         <w:tc>
           <w:tcPr>
@@ -2185,7 +2254,7 @@
       </w:tr>
       <w:tr>
         <w:trPr>
-          <w:trHeight w:val="302"/>
+          <w:trHeight w:val="727"/>
         </w:trPr>
         <w:tc>
           <w:tcPr>
@@ -2253,25 +2322,50 @@
             </w:pPr>
             <w:r>
               <w:rPr>
-                <w:rFonts w:asciiTheme="majorHAnsi" w:eastAsia="Times New Roman" w:hAnsiTheme="majorHAnsi"/>
-                <w:sz w:val="26"/>
-                <w:szCs w:val="26"/>
-              </w:rPr>
-              <w:t>De gebruiker kan zijn/haar gegevens niet invullen</w:t>
+                <w:rFonts w:asciiTheme="majorHAnsi" w:eastAsia="Times New Roman" w:hAnsiTheme="majorHAnsi" w:cs="Times New Roman"/>
+                <w:sz w:val="26"/>
+                <w:szCs w:val="26"/>
+              </w:rPr>
+              <w:t>5.</w:t>
+            </w:r>
+            <w:r>
+              <w:rPr>
+                <w:rFonts w:asciiTheme="majorHAnsi" w:eastAsia="Times New Roman" w:hAnsiTheme="majorHAnsi" w:cs="Times New Roman"/>
+                <w:sz w:val="26"/>
+                <w:szCs w:val="26"/>
+              </w:rPr>
+              <w:t xml:space="preserve">Gebruiker vult alleen gegevens in in de </w:t>
+            </w:r>
+            <w:proofErr w:type="spellStart"/>
+            <w:r>
+              <w:rPr>
+                <w:rFonts w:asciiTheme="majorHAnsi" w:eastAsia="Times New Roman" w:hAnsiTheme="majorHAnsi" w:cs="Times New Roman"/>
+                <w:sz w:val="26"/>
+                <w:szCs w:val="26"/>
+              </w:rPr>
+              <w:t>required</w:t>
+            </w:r>
+            <w:proofErr w:type="spellEnd"/>
+            <w:r>
+              <w:rPr>
+                <w:rFonts w:asciiTheme="majorHAnsi" w:eastAsia="Times New Roman" w:hAnsiTheme="majorHAnsi" w:cs="Times New Roman"/>
+                <w:sz w:val="26"/>
+                <w:szCs w:val="26"/>
+              </w:rPr>
+              <w:t xml:space="preserve"> fields en maakt hiermee een account aan</w:t>
+            </w:r>
+            <w:r>
+              <w:rPr>
+                <w:rFonts w:asciiTheme="majorHAnsi" w:eastAsia="Times New Roman" w:hAnsiTheme="majorHAnsi" w:cs="Times New Roman"/>
+                <w:sz w:val="26"/>
+                <w:szCs w:val="26"/>
+              </w:rPr>
+              <w:t>.</w:t>
             </w:r>
           </w:p>
         </w:tc>
       </w:tr>
     </w:tbl>
-    <w:p>
-      <w:pPr>
-        <w:rPr>
-          <w:rFonts w:asciiTheme="majorHAnsi" w:hAnsiTheme="majorHAnsi"/>
-          <w:sz w:val="26"/>
-          <w:szCs w:val="26"/>
-        </w:rPr>
-      </w:pPr>
-    </w:p>
     <w:p>
       <w:pPr>
         <w:rPr>
@@ -2533,7 +2627,25 @@
             <w:pPr>
               <w:spacing w:line="0" w:lineRule="atLeast"/>
               <w:rPr>
-                <w:rFonts w:asciiTheme="majorHAnsi" w:eastAsia="Times New Roman" w:hAnsiTheme="majorHAnsi" w:cs="Times New Roman"/>
+                <w:rFonts w:asciiTheme="majorHAnsi" w:eastAsia="Times New Roman" w:hAnsiTheme="majorHAnsi"/>
+                <w:sz w:val="26"/>
+                <w:szCs w:val="26"/>
+              </w:rPr>
+            </w:pPr>
+            <w:r>
+              <w:rPr>
+                <w:rFonts w:asciiTheme="majorHAnsi" w:eastAsia="Times New Roman" w:hAnsiTheme="majorHAnsi"/>
+                <w:sz w:val="26"/>
+                <w:szCs w:val="26"/>
+              </w:rPr>
+              <w:t>Gebruiker logt in</w:t>
+            </w:r>
+          </w:p>
+          <w:p>
+            <w:pPr>
+              <w:spacing w:line="0" w:lineRule="atLeast"/>
+              <w:rPr>
+                <w:rFonts w:asciiTheme="majorHAnsi" w:eastAsia="Times New Roman" w:hAnsiTheme="majorHAnsi"/>
                 <w:sz w:val="26"/>
                 <w:szCs w:val="26"/>
               </w:rPr>
@@ -2822,7 +2934,7 @@
                 <w:sz w:val="26"/>
                 <w:szCs w:val="26"/>
               </w:rPr>
-              <w:t xml:space="preserve"> is</w:t>
+              <w:t xml:space="preserve"> zijn</w:t>
             </w:r>
           </w:p>
           <w:p>
@@ -2931,39 +3043,20 @@
                 <w:sz w:val="26"/>
                 <w:szCs w:val="26"/>
               </w:rPr>
-              <w:t>Gebruiker heeft geen matches omdat er geen diensten worden aangeboden.</w:t>
+              <w:t xml:space="preserve">4. </w:t>
+            </w:r>
+            <w:r>
+              <w:rPr>
+                <w:rFonts w:asciiTheme="majorHAnsi" w:eastAsia="Times New Roman" w:hAnsiTheme="majorHAnsi"/>
+                <w:sz w:val="26"/>
+                <w:szCs w:val="26"/>
+              </w:rPr>
+              <w:t>Indien de gebruiker geen dienst aanbiedt zal er staan dat er geen matches zijn. Gebruiker wordt bericht een dienst aan te bieden.</w:t>
             </w:r>
           </w:p>
         </w:tc>
       </w:tr>
     </w:tbl>
-    <w:p>
-      <w:pPr>
-        <w:rPr>
-          <w:rFonts w:asciiTheme="majorHAnsi" w:hAnsiTheme="majorHAnsi"/>
-          <w:sz w:val="26"/>
-          <w:szCs w:val="26"/>
-        </w:rPr>
-      </w:pPr>
-    </w:p>
-    <w:p>
-      <w:pPr>
-        <w:rPr>
-          <w:rFonts w:asciiTheme="majorHAnsi" w:hAnsiTheme="majorHAnsi"/>
-          <w:sz w:val="26"/>
-          <w:szCs w:val="26"/>
-        </w:rPr>
-      </w:pPr>
-    </w:p>
-    <w:p>
-      <w:pPr>
-        <w:rPr>
-          <w:rFonts w:asciiTheme="majorHAnsi" w:hAnsiTheme="majorHAnsi"/>
-          <w:sz w:val="26"/>
-          <w:szCs w:val="26"/>
-        </w:rPr>
-      </w:pPr>
-    </w:p>
     <w:p>
       <w:pPr>
         <w:rPr>
@@ -3233,6 +3326,24 @@
             <w:pPr>
               <w:spacing w:line="0" w:lineRule="atLeast"/>
               <w:rPr>
+                <w:rFonts w:asciiTheme="majorHAnsi" w:eastAsia="Times New Roman" w:hAnsiTheme="majorHAnsi"/>
+                <w:sz w:val="26"/>
+                <w:szCs w:val="26"/>
+              </w:rPr>
+            </w:pPr>
+            <w:r>
+              <w:rPr>
+                <w:rFonts w:asciiTheme="majorHAnsi" w:eastAsia="Times New Roman" w:hAnsiTheme="majorHAnsi"/>
+                <w:sz w:val="26"/>
+                <w:szCs w:val="26"/>
+              </w:rPr>
+              <w:t>Gebruiker logt in</w:t>
+            </w:r>
+          </w:p>
+          <w:p>
+            <w:pPr>
+              <w:spacing w:line="0" w:lineRule="atLeast"/>
+              <w:rPr>
                 <w:rFonts w:asciiTheme="majorHAnsi" w:eastAsia="Times New Roman" w:hAnsiTheme="majorHAnsi" w:cs="Times New Roman"/>
                 <w:sz w:val="26"/>
                 <w:szCs w:val="26"/>
@@ -3629,7 +3740,15 @@
                 <w:sz w:val="26"/>
                 <w:szCs w:val="26"/>
               </w:rPr>
-              <w:t>Gebruiker heeft geen matches omdat er geen diensten worden aangeboden.</w:t>
+              <w:t>3.</w:t>
+            </w:r>
+            <w:r>
+              <w:rPr>
+                <w:rFonts w:asciiTheme="majorHAnsi" w:eastAsia="Times New Roman" w:hAnsiTheme="majorHAnsi"/>
+                <w:sz w:val="26"/>
+                <w:szCs w:val="26"/>
+              </w:rPr>
+              <w:t xml:space="preserve"> Indien de gebruiker geen dienst aanbiedt zal er staan dat er geen matches zijn. Gebruiker wordt bericht een dienst aan te bieden.</w:t>
             </w:r>
           </w:p>
         </w:tc>
@@ -3766,7 +3885,7 @@
       </w:tr>
       <w:tr>
         <w:trPr>
-          <w:trHeight w:val="370"/>
+          <w:trHeight w:val="336"/>
         </w:trPr>
         <w:tc>
           <w:tcPr>
@@ -3914,6 +4033,24 @@
             <w:pPr>
               <w:spacing w:line="0" w:lineRule="atLeast"/>
               <w:rPr>
+                <w:rFonts w:asciiTheme="majorHAnsi" w:eastAsia="Times New Roman" w:hAnsiTheme="majorHAnsi"/>
+                <w:sz w:val="26"/>
+                <w:szCs w:val="26"/>
+              </w:rPr>
+            </w:pPr>
+            <w:r>
+              <w:rPr>
+                <w:rFonts w:asciiTheme="majorHAnsi" w:eastAsia="Times New Roman" w:hAnsiTheme="majorHAnsi"/>
+                <w:sz w:val="26"/>
+                <w:szCs w:val="26"/>
+              </w:rPr>
+              <w:t>Gebruiker logt in</w:t>
+            </w:r>
+          </w:p>
+          <w:p>
+            <w:pPr>
+              <w:spacing w:line="0" w:lineRule="atLeast"/>
+              <w:rPr>
                 <w:rFonts w:asciiTheme="majorHAnsi" w:eastAsia="Times New Roman" w:hAnsiTheme="majorHAnsi" w:cs="Times New Roman"/>
                 <w:sz w:val="26"/>
                 <w:szCs w:val="26"/>
@@ -4209,23 +4346,7 @@
                 <w:sz w:val="26"/>
                 <w:szCs w:val="26"/>
               </w:rPr>
-              <w:t xml:space="preserve">Gebruiker drukt op de knop </w:t>
-            </w:r>
-            <w:r>
-              <w:rPr>
-                <w:rFonts w:asciiTheme="majorHAnsi" w:eastAsia="Times New Roman" w:hAnsiTheme="majorHAnsi"/>
-                <w:sz w:val="26"/>
-                <w:szCs w:val="26"/>
-              </w:rPr>
-              <w:t>Afkeuren</w:t>
-            </w:r>
-            <w:r>
-              <w:rPr>
-                <w:rFonts w:asciiTheme="majorHAnsi" w:eastAsia="Times New Roman" w:hAnsiTheme="majorHAnsi"/>
-                <w:sz w:val="26"/>
-                <w:szCs w:val="26"/>
-              </w:rPr>
-              <w:t xml:space="preserve"> </w:t>
+              <w:t xml:space="preserve">Gebruiker drukt op de knop Afkeuren </w:t>
             </w:r>
           </w:p>
           <w:p>
@@ -4326,30 +4447,20 @@
                 <w:sz w:val="26"/>
                 <w:szCs w:val="26"/>
               </w:rPr>
-              <w:t>Gebruiker heeft geen matches omdat er geen diensten worden aangeboden.</w:t>
+              <w:t>3</w:t>
+            </w:r>
+            <w:r>
+              <w:rPr>
+                <w:rFonts w:asciiTheme="majorHAnsi" w:eastAsia="Times New Roman" w:hAnsiTheme="majorHAnsi"/>
+                <w:sz w:val="26"/>
+                <w:szCs w:val="26"/>
+              </w:rPr>
+              <w:t>. Indien de gebruiker geen dienst aanbiedt zal er staan dat er geen matches zijn. Gebruiker wordt bericht een dienst aan te bieden.</w:t>
             </w:r>
           </w:p>
         </w:tc>
       </w:tr>
     </w:tbl>
-    <w:p>
-      <w:pPr>
-        <w:rPr>
-          <w:rFonts w:asciiTheme="majorHAnsi" w:hAnsiTheme="majorHAnsi"/>
-          <w:sz w:val="26"/>
-          <w:szCs w:val="26"/>
-        </w:rPr>
-      </w:pPr>
-    </w:p>
-    <w:p>
-      <w:pPr>
-        <w:rPr>
-          <w:rFonts w:asciiTheme="majorHAnsi" w:hAnsiTheme="majorHAnsi"/>
-          <w:sz w:val="26"/>
-          <w:szCs w:val="26"/>
-        </w:rPr>
-      </w:pPr>
-    </w:p>
     <w:p>
       <w:pPr>
         <w:rPr>
@@ -4456,7 +4567,15 @@
                 <w:sz w:val="26"/>
                 <w:szCs w:val="26"/>
               </w:rPr>
-              <w:t>Dienst verwijderen</w:t>
+              <w:t xml:space="preserve">Dienst </w:t>
+            </w:r>
+            <w:r>
+              <w:rPr>
+                <w:rFonts w:asciiTheme="majorHAnsi" w:eastAsia="Times New Roman" w:hAnsiTheme="majorHAnsi"/>
+                <w:sz w:val="26"/>
+                <w:szCs w:val="26"/>
+              </w:rPr>
+              <w:t>uit zetten</w:t>
             </w:r>
           </w:p>
         </w:tc>
@@ -4611,6 +4730,24 @@
             <w:pPr>
               <w:spacing w:line="0" w:lineRule="atLeast"/>
               <w:rPr>
+                <w:rFonts w:asciiTheme="majorHAnsi" w:eastAsia="Times New Roman" w:hAnsiTheme="majorHAnsi"/>
+                <w:sz w:val="26"/>
+                <w:szCs w:val="26"/>
+              </w:rPr>
+            </w:pPr>
+            <w:r>
+              <w:rPr>
+                <w:rFonts w:asciiTheme="majorHAnsi" w:eastAsia="Times New Roman" w:hAnsiTheme="majorHAnsi"/>
+                <w:sz w:val="26"/>
+                <w:szCs w:val="26"/>
+              </w:rPr>
+              <w:t>Gebruiker logt in</w:t>
+            </w:r>
+          </w:p>
+          <w:p>
+            <w:pPr>
+              <w:spacing w:line="0" w:lineRule="atLeast"/>
+              <w:rPr>
                 <w:rFonts w:asciiTheme="majorHAnsi" w:eastAsia="Times New Roman" w:hAnsiTheme="majorHAnsi" w:cs="Times New Roman"/>
                 <w:sz w:val="26"/>
                 <w:szCs w:val="26"/>
@@ -4703,6 +4840,14 @@
                 <w:szCs w:val="26"/>
               </w:rPr>
             </w:pPr>
+            <w:r>
+              <w:rPr>
+                <w:rFonts w:asciiTheme="majorHAnsi" w:eastAsia="Times New Roman" w:hAnsiTheme="majorHAnsi" w:cs="Times New Roman"/>
+                <w:sz w:val="26"/>
+                <w:szCs w:val="26"/>
+              </w:rPr>
+              <w:t>Systeem geeft aan dat de dienst uit staat</w:t>
+            </w:r>
           </w:p>
         </w:tc>
       </w:tr>
@@ -4836,15 +4981,7 @@
                 <w:sz w:val="26"/>
                 <w:szCs w:val="26"/>
               </w:rPr>
-              <w:t>Ge</w:t>
-            </w:r>
-            <w:r>
-              <w:rPr>
-                <w:rFonts w:asciiTheme="majorHAnsi" w:eastAsia="Times New Roman" w:hAnsiTheme="majorHAnsi"/>
-                <w:sz w:val="26"/>
-                <w:szCs w:val="26"/>
-              </w:rPr>
-              <w:t>bruiker klikt op ‘</w:t>
+              <w:t>Gebruiker klikt op ‘</w:t>
             </w:r>
             <w:r>
               <w:rPr>
@@ -5035,7 +5172,31 @@
                 <w:sz w:val="26"/>
                 <w:szCs w:val="26"/>
               </w:rPr>
-              <w:t xml:space="preserve">Gebruiker heeft nog geen dienst aangeboden </w:t>
+              <w:t>4.</w:t>
+            </w:r>
+            <w:r>
+              <w:rPr>
+                <w:rFonts w:asciiTheme="majorHAnsi" w:eastAsia="Times New Roman" w:hAnsiTheme="majorHAnsi"/>
+                <w:sz w:val="26"/>
+                <w:szCs w:val="26"/>
+              </w:rPr>
+              <w:t xml:space="preserve">Indien de gebruiker geen dienst aanbied van de </w:t>
+            </w:r>
+            <w:r>
+              <w:rPr>
+                <w:rFonts w:asciiTheme="majorHAnsi" w:eastAsia="Times New Roman" w:hAnsiTheme="majorHAnsi"/>
+                <w:sz w:val="26"/>
+                <w:szCs w:val="26"/>
+              </w:rPr>
+              <w:t>desbetreffende categorie krijgt gebruiker de keus de dienst aan te bieden</w:t>
+            </w:r>
+            <w:r>
+              <w:rPr>
+                <w:rFonts w:asciiTheme="majorHAnsi" w:eastAsia="Times New Roman" w:hAnsiTheme="majorHAnsi"/>
+                <w:sz w:val="26"/>
+                <w:szCs w:val="26"/>
+              </w:rPr>
+              <w:t>.</w:t>
             </w:r>
           </w:p>
         </w:tc>
@@ -5147,15 +5308,7 @@
                 <w:sz w:val="26"/>
                 <w:szCs w:val="26"/>
               </w:rPr>
-              <w:t xml:space="preserve">Dienst </w:t>
-            </w:r>
-            <w:r>
-              <w:rPr>
-                <w:rFonts w:asciiTheme="majorHAnsi" w:eastAsia="Times New Roman" w:hAnsiTheme="majorHAnsi"/>
-                <w:sz w:val="26"/>
-                <w:szCs w:val="26"/>
-              </w:rPr>
-              <w:t>aanbieden</w:t>
+              <w:t>Dienst aanbieden</w:t>
             </w:r>
           </w:p>
         </w:tc>
@@ -5310,6 +5463,24 @@
             <w:pPr>
               <w:spacing w:line="0" w:lineRule="atLeast"/>
               <w:rPr>
+                <w:rFonts w:asciiTheme="majorHAnsi" w:eastAsia="Times New Roman" w:hAnsiTheme="majorHAnsi"/>
+                <w:sz w:val="26"/>
+                <w:szCs w:val="26"/>
+              </w:rPr>
+            </w:pPr>
+            <w:r>
+              <w:rPr>
+                <w:rFonts w:asciiTheme="majorHAnsi" w:eastAsia="Times New Roman" w:hAnsiTheme="majorHAnsi"/>
+                <w:sz w:val="26"/>
+                <w:szCs w:val="26"/>
+              </w:rPr>
+              <w:t>Gebruiker logt in</w:t>
+            </w:r>
+          </w:p>
+          <w:p>
+            <w:pPr>
+              <w:spacing w:line="0" w:lineRule="atLeast"/>
+              <w:rPr>
                 <w:rFonts w:asciiTheme="majorHAnsi" w:eastAsia="Times New Roman" w:hAnsiTheme="majorHAnsi" w:cs="Times New Roman"/>
                 <w:sz w:val="26"/>
                 <w:szCs w:val="26"/>
@@ -5565,15 +5736,7 @@
                 <w:sz w:val="26"/>
                 <w:szCs w:val="26"/>
               </w:rPr>
-              <w:t>Gebruiker klikt op ‘</w:t>
-            </w:r>
-            <w:r>
-              <w:rPr>
-                <w:rFonts w:asciiTheme="majorHAnsi" w:eastAsia="Times New Roman" w:hAnsiTheme="majorHAnsi"/>
-                <w:sz w:val="26"/>
-                <w:szCs w:val="26"/>
-              </w:rPr>
-              <w:t>Dienst aanbieden’</w:t>
+              <w:t>Gebruiker klikt op ‘Dienst aanbieden’</w:t>
             </w:r>
           </w:p>
           <w:p>
@@ -5595,23 +5758,7 @@
                 <w:sz w:val="26"/>
                 <w:szCs w:val="26"/>
               </w:rPr>
-              <w:t>Systeem geeft all</w:t>
-            </w:r>
-            <w:r>
-              <w:rPr>
-                <w:rFonts w:asciiTheme="majorHAnsi" w:eastAsia="Times New Roman" w:hAnsiTheme="majorHAnsi"/>
-                <w:sz w:val="26"/>
-                <w:szCs w:val="26"/>
-              </w:rPr>
-              <w:t xml:space="preserve">e diensten weer </w:t>
-            </w:r>
-            <w:r>
-              <w:rPr>
-                <w:rFonts w:asciiTheme="majorHAnsi" w:eastAsia="Times New Roman" w:hAnsiTheme="majorHAnsi"/>
-                <w:sz w:val="26"/>
-                <w:szCs w:val="26"/>
-              </w:rPr>
-              <w:t xml:space="preserve"> </w:t>
+              <w:t xml:space="preserve">Systeem geeft alle diensten weer  </w:t>
             </w:r>
           </w:p>
           <w:p>
@@ -5662,7 +5809,7 @@
       </w:tr>
       <w:tr>
         <w:trPr>
-          <w:trHeight w:val="414"/>
+          <w:trHeight w:val="615"/>
         </w:trPr>
         <w:tc>
           <w:tcPr>
@@ -5728,6 +5875,30 @@
                 <w:szCs w:val="26"/>
               </w:rPr>
             </w:pPr>
+            <w:r>
+              <w:rPr>
+                <w:rFonts w:asciiTheme="majorHAnsi" w:eastAsia="Times New Roman" w:hAnsiTheme="majorHAnsi"/>
+                <w:sz w:val="26"/>
+                <w:szCs w:val="26"/>
+              </w:rPr>
+              <w:t>4.</w:t>
+            </w:r>
+            <w:r>
+              <w:rPr>
+                <w:rFonts w:asciiTheme="majorHAnsi" w:eastAsia="Times New Roman" w:hAnsiTheme="majorHAnsi"/>
+                <w:sz w:val="26"/>
+                <w:szCs w:val="26"/>
+              </w:rPr>
+              <w:t>Indien de gebruiker geen dienst aanbied van de desbetreffende categorie krijgt gebruiker de keus de dienst aan te bieden</w:t>
+            </w:r>
+            <w:r>
+              <w:rPr>
+                <w:rFonts w:asciiTheme="majorHAnsi" w:eastAsia="Times New Roman" w:hAnsiTheme="majorHAnsi"/>
+                <w:sz w:val="26"/>
+                <w:szCs w:val="26"/>
+              </w:rPr>
+              <w:t>.</w:t>
+            </w:r>
           </w:p>
         </w:tc>
       </w:tr>
@@ -5847,15 +6018,7 @@
                 <w:sz w:val="26"/>
                 <w:szCs w:val="26"/>
               </w:rPr>
-              <w:t xml:space="preserve">Dienst </w:t>
-            </w:r>
-            <w:r>
-              <w:rPr>
-                <w:rFonts w:asciiTheme="majorHAnsi" w:eastAsia="Times New Roman" w:hAnsiTheme="majorHAnsi"/>
-                <w:sz w:val="26"/>
-                <w:szCs w:val="26"/>
-              </w:rPr>
-              <w:t>vragen</w:t>
+              <w:t>Dienst vragen</w:t>
             </w:r>
           </w:p>
         </w:tc>
@@ -6010,6 +6173,24 @@
             <w:pPr>
               <w:spacing w:line="0" w:lineRule="atLeast"/>
               <w:rPr>
+                <w:rFonts w:asciiTheme="majorHAnsi" w:eastAsia="Times New Roman" w:hAnsiTheme="majorHAnsi"/>
+                <w:sz w:val="26"/>
+                <w:szCs w:val="26"/>
+              </w:rPr>
+            </w:pPr>
+            <w:r>
+              <w:rPr>
+                <w:rFonts w:asciiTheme="majorHAnsi" w:eastAsia="Times New Roman" w:hAnsiTheme="majorHAnsi"/>
+                <w:sz w:val="26"/>
+                <w:szCs w:val="26"/>
+              </w:rPr>
+              <w:t>Gebruiker logt in</w:t>
+            </w:r>
+          </w:p>
+          <w:p>
+            <w:pPr>
+              <w:spacing w:line="0" w:lineRule="atLeast"/>
+              <w:rPr>
                 <w:rFonts w:asciiTheme="majorHAnsi" w:eastAsia="Times New Roman" w:hAnsiTheme="majorHAnsi" w:cs="Times New Roman"/>
                 <w:sz w:val="26"/>
                 <w:szCs w:val="26"/>
@@ -6444,6 +6625,38 @@
                 <w:szCs w:val="26"/>
               </w:rPr>
             </w:pPr>
+            <w:r>
+              <w:rPr>
+                <w:rFonts w:asciiTheme="majorHAnsi" w:eastAsia="Times New Roman" w:hAnsiTheme="majorHAnsi"/>
+                <w:sz w:val="26"/>
+                <w:szCs w:val="26"/>
+              </w:rPr>
+              <w:t xml:space="preserve">4.Indien de gebruiker geen dienst </w:t>
+            </w:r>
+            <w:r>
+              <w:rPr>
+                <w:rFonts w:asciiTheme="majorHAnsi" w:eastAsia="Times New Roman" w:hAnsiTheme="majorHAnsi"/>
+                <w:sz w:val="26"/>
+                <w:szCs w:val="26"/>
+              </w:rPr>
+              <w:t>vraagt</w:t>
+            </w:r>
+            <w:r>
+              <w:rPr>
+                <w:rFonts w:asciiTheme="majorHAnsi" w:eastAsia="Times New Roman" w:hAnsiTheme="majorHAnsi"/>
+                <w:sz w:val="26"/>
+                <w:szCs w:val="26"/>
+              </w:rPr>
+              <w:t xml:space="preserve"> van de desbetreffende categorie krijgt gebruiker de keus de dienst </w:t>
+            </w:r>
+            <w:r>
+              <w:rPr>
+                <w:rFonts w:asciiTheme="majorHAnsi" w:eastAsia="Times New Roman" w:hAnsiTheme="majorHAnsi"/>
+                <w:sz w:val="26"/>
+                <w:szCs w:val="26"/>
+              </w:rPr>
+              <w:t>te vragen.</w:t>
+            </w:r>
           </w:p>
         </w:tc>
       </w:tr>
@@ -6452,28 +6665,6 @@
       <w:pPr>
         <w:rPr>
           <w:rFonts w:asciiTheme="majorHAnsi" w:hAnsiTheme="majorHAnsi"/>
-        </w:rPr>
-      </w:pPr>
-    </w:p>
-    <w:p/>
-    <w:p>
-      <w:pPr>
-        <w:widowControl w:val="0"/>
-        <w:autoSpaceDE w:val="0"/>
-        <w:autoSpaceDN w:val="0"/>
-        <w:adjustRightInd w:val="0"/>
-      </w:pPr>
-    </w:p>
-    <w:p>
-      <w:pPr>
-        <w:widowControl w:val="0"/>
-        <w:autoSpaceDE w:val="0"/>
-        <w:autoSpaceDN w:val="0"/>
-        <w:adjustRightInd w:val="0"/>
-        <w:rPr>
-          <w:rFonts w:ascii="Calibri" w:hAnsi="Calibri" w:cs="Calibri"/>
-          <w:sz w:val="36"/>
-          <w:szCs w:val="32"/>
         </w:rPr>
       </w:pPr>
     </w:p>
@@ -6608,21 +6799,7 @@
           <w:rFonts w:asciiTheme="majorHAnsi" w:hAnsiTheme="majorHAnsi" w:cs="Calibri"/>
           <w:sz w:val="28"/>
         </w:rPr>
-        <w:t xml:space="preserve"> website uitvoert ten behoefte voor de gebruiker van het systeem. Daarnaast zijn de niet functionele eisen kwaliteitseisen waaraan het systeem moet voldoen of anders gezegd, ze g</w:t>
-      </w:r>
-      <w:r>
-        <w:rPr>
-          <w:rFonts w:asciiTheme="majorHAnsi" w:hAnsiTheme="majorHAnsi" w:cs="Calibri"/>
-          <w:sz w:val="28"/>
-        </w:rPr>
-        <w:t>even aan hoe goed het systeem a</w:t>
-      </w:r>
-      <w:r>
-        <w:rPr>
-          <w:rFonts w:asciiTheme="majorHAnsi" w:hAnsiTheme="majorHAnsi" w:cs="Calibri"/>
-          <w:sz w:val="28"/>
-        </w:rPr>
-        <w:t>an de functionele eisen moet voldoen.</w:t>
+        <w:t xml:space="preserve"> website uitvoert ten behoefte voor de gebruiker van het systeem. Daarnaast zijn de niet functionele eisen kwaliteitseisen waaraan het systeem moet voldoen of anders gezegd, ze geven aan hoe goed het systeem aan de functionele eisen moet voldoen.</w:t>
       </w:r>
     </w:p>
     <w:p>
@@ -6633,7 +6810,7 @@
         <w:adjustRightInd w:val="0"/>
         <w:rPr>
           <w:rFonts w:asciiTheme="majorHAnsi" w:hAnsiTheme="majorHAnsi" w:cs="Calibri"/>
-          <w:sz w:val="28"/>
+          <w:sz w:val="36"/>
         </w:rPr>
       </w:pPr>
     </w:p>
@@ -6645,7 +6822,7 @@
         <w:adjustRightInd w:val="0"/>
         <w:rPr>
           <w:rFonts w:asciiTheme="majorHAnsi" w:hAnsiTheme="majorHAnsi" w:cs="Calibri"/>
-          <w:sz w:val="28"/>
+          <w:sz w:val="36"/>
         </w:rPr>
       </w:pPr>
       <w:r>
@@ -6653,7 +6830,7 @@
           <w:rFonts w:asciiTheme="majorHAnsi" w:hAnsiTheme="majorHAnsi" w:cs="Calibri"/>
           <w:b/>
           <w:bCs/>
-          <w:sz w:val="28"/>
+          <w:sz w:val="36"/>
         </w:rPr>
         <w:t>Niet-Functionele eisen:</w:t>
       </w:r>
@@ -6690,6 +6867,7 @@
           <w:sz w:val="28"/>
         </w:rPr>
       </w:pPr>
+      <w:proofErr w:type="spellStart"/>
       <w:r>
         <w:rPr>
           <w:rFonts w:asciiTheme="majorHAnsi" w:hAnsiTheme="majorHAnsi" w:cs="Calibri"/>
@@ -6698,7 +6876,48 @@
           <w:color w:val="050707"/>
           <w:sz w:val="28"/>
         </w:rPr>
-        <w:t>Gebruiksvriendelijkheid</w:t>
+        <w:t>Usability</w:t>
+      </w:r>
+      <w:proofErr w:type="spellEnd"/>
+      <w:r>
+        <w:rPr>
+          <w:rFonts w:asciiTheme="majorHAnsi" w:hAnsiTheme="majorHAnsi" w:cs="Calibri"/>
+          <w:bCs/>
+          <w:i/>
+          <w:color w:val="050707"/>
+          <w:sz w:val="28"/>
+        </w:rPr>
+        <w:t xml:space="preserve"> </w:t>
+      </w:r>
+    </w:p>
+    <w:p>
+      <w:pPr>
+        <w:pStyle w:val="Lijstalinea"/>
+        <w:widowControl w:val="0"/>
+        <w:numPr>
+          <w:ilvl w:val="1"/>
+          <w:numId w:val="10"/>
+        </w:numPr>
+        <w:autoSpaceDE w:val="0"/>
+        <w:autoSpaceDN w:val="0"/>
+        <w:adjustRightInd w:val="0"/>
+        <w:rPr>
+          <w:rFonts w:asciiTheme="majorHAnsi" w:hAnsiTheme="majorHAnsi" w:cs="Calibri"/>
+          <w:bCs/>
+          <w:i/>
+          <w:color w:val="050707"/>
+          <w:sz w:val="28"/>
+        </w:rPr>
+      </w:pPr>
+      <w:r>
+        <w:rPr>
+          <w:rFonts w:asciiTheme="majorHAnsi" w:hAnsiTheme="majorHAnsi" w:cs="Calibri"/>
+          <w:bCs/>
+          <w:i/>
+          <w:color w:val="050707"/>
+          <w:sz w:val="28"/>
+        </w:rPr>
+        <w:t>Dient de het systeem zodanig gebruiksvriendelijk te zijn dat het voor onze doelgroep makkelijk te gebruiken is.</w:t>
       </w:r>
     </w:p>
     <w:p>
@@ -6708,6 +6927,7 @@
         <w:autoSpaceDE w:val="0"/>
         <w:autoSpaceDN w:val="0"/>
         <w:adjustRightInd w:val="0"/>
+        <w:ind w:left="1440"/>
         <w:rPr>
           <w:rFonts w:asciiTheme="majorHAnsi" w:hAnsiTheme="majorHAnsi" w:cs="Calibri"/>
           <w:bCs/>
@@ -6730,6 +6950,7 @@
         <w:adjustRightInd w:val="0"/>
         <w:rPr>
           <w:rFonts w:asciiTheme="majorHAnsi" w:hAnsiTheme="majorHAnsi" w:cs="Calibri"/>
+          <w:bCs/>
           <w:i/>
           <w:color w:val="050707"/>
           <w:sz w:val="28"/>
@@ -6737,21 +6958,56 @@
       </w:pPr>
       <w:r>
         <w:rPr>
-          <w:rFonts w:asciiTheme="majorHAnsi" w:hAnsiTheme="majorHAnsi" w:cs="Verdana"/>
+          <w:rFonts w:asciiTheme="majorHAnsi" w:hAnsiTheme="majorHAnsi" w:cs="Calibri"/>
+          <w:bCs/>
           <w:i/>
+          <w:color w:val="050707"/>
           <w:sz w:val="28"/>
         </w:rPr>
-        <w:t>De applicatie moet een kleurenpalet hebben dat herkenbaar is voor de doelgroep.</w:t>
+        <w:t>Performance-efficiency</w:t>
       </w:r>
     </w:p>
     <w:p>
       <w:pPr>
+        <w:pStyle w:val="Lijstalinea"/>
+        <w:widowControl w:val="0"/>
+        <w:numPr>
+          <w:ilvl w:val="1"/>
+          <w:numId w:val="10"/>
+        </w:numPr>
+        <w:autoSpaceDE w:val="0"/>
+        <w:autoSpaceDN w:val="0"/>
+        <w:adjustRightInd w:val="0"/>
+        <w:rPr>
+          <w:rFonts w:asciiTheme="majorHAnsi" w:hAnsiTheme="majorHAnsi" w:cs="Calibri"/>
+          <w:bCs/>
+          <w:i/>
+          <w:color w:val="050707"/>
+          <w:sz w:val="28"/>
+        </w:rPr>
+      </w:pPr>
+      <w:r>
+        <w:rPr>
+          <w:rFonts w:asciiTheme="majorHAnsi" w:hAnsiTheme="majorHAnsi" w:cs="Calibri"/>
+          <w:bCs/>
+          <w:i/>
+          <w:color w:val="050707"/>
+          <w:sz w:val="28"/>
+        </w:rPr>
+        <w:t>De applicatie is snel te gebruiken en heeft geen vertragingen.</w:t>
+      </w:r>
+    </w:p>
+    <w:p>
+      <w:pPr>
+        <w:pStyle w:val="Lijstalinea"/>
         <w:widowControl w:val="0"/>
         <w:autoSpaceDE w:val="0"/>
         <w:autoSpaceDN w:val="0"/>
         <w:adjustRightInd w:val="0"/>
+        <w:ind w:left="1440"/>
         <w:rPr>
           <w:rFonts w:asciiTheme="majorHAnsi" w:hAnsiTheme="majorHAnsi" w:cs="Calibri"/>
+          <w:bCs/>
           <w:i/>
           <w:color w:val="050707"/>
           <w:sz w:val="28"/>
@@ -6783,7 +7039,84 @@
           <w:color w:val="050707"/>
           <w:sz w:val="28"/>
         </w:rPr>
-        <w:t>Er wordt rekening gehouden met het budget van de opdrachtgever</w:t>
+        <w:t>Compatibility</w:t>
+      </w:r>
+    </w:p>
+    <w:p>
+      <w:pPr>
+        <w:pStyle w:val="Lijstalinea"/>
+        <w:widowControl w:val="0"/>
+        <w:numPr>
+          <w:ilvl w:val="1"/>
+          <w:numId w:val="10"/>
+        </w:numPr>
+        <w:autoSpaceDE w:val="0"/>
+        <w:autoSpaceDN w:val="0"/>
+        <w:adjustRightInd w:val="0"/>
+        <w:rPr>
+          <w:rFonts w:asciiTheme="majorHAnsi" w:hAnsiTheme="majorHAnsi" w:cs="Calibri"/>
+          <w:i/>
+          <w:color w:val="050707"/>
+          <w:sz w:val="28"/>
+        </w:rPr>
+      </w:pPr>
+      <w:r>
+        <w:rPr>
+          <w:rFonts w:asciiTheme="majorHAnsi" w:hAnsiTheme="majorHAnsi" w:cs="Calibri"/>
+          <w:i/>
+          <w:color w:val="050707"/>
+          <w:sz w:val="28"/>
+        </w:rPr>
+        <w:t xml:space="preserve">De applicatie is comptabel voor </w:t>
+      </w:r>
+      <w:r>
+        <w:rPr>
+          <w:rFonts w:asciiTheme="majorHAnsi" w:hAnsiTheme="majorHAnsi" w:cs="Calibri"/>
+          <w:i/>
+          <w:color w:val="050707"/>
+          <w:sz w:val="28"/>
+        </w:rPr>
+        <w:t xml:space="preserve">voor elke besturingssysteem. Met als voorbeeld </w:t>
+      </w:r>
+      <w:proofErr w:type="spellStart"/>
+      <w:r>
+        <w:rPr>
+          <w:rFonts w:asciiTheme="majorHAnsi" w:hAnsiTheme="majorHAnsi" w:cs="Calibri"/>
+          <w:i/>
+          <w:color w:val="050707"/>
+          <w:sz w:val="28"/>
+        </w:rPr>
+        <w:t>windows</w:t>
+      </w:r>
+      <w:proofErr w:type="spellEnd"/>
+      <w:r>
+        <w:rPr>
+          <w:rFonts w:asciiTheme="majorHAnsi" w:hAnsiTheme="majorHAnsi" w:cs="Calibri"/>
+          <w:i/>
+          <w:color w:val="050707"/>
+          <w:sz w:val="28"/>
+        </w:rPr>
+        <w:t xml:space="preserve">, </w:t>
+      </w:r>
+      <w:proofErr w:type="spellStart"/>
+      <w:r>
+        <w:rPr>
+          <w:rFonts w:asciiTheme="majorHAnsi" w:hAnsiTheme="majorHAnsi" w:cs="Calibri"/>
+          <w:i/>
+          <w:color w:val="050707"/>
+          <w:sz w:val="28"/>
+        </w:rPr>
+        <w:t>mac</w:t>
+      </w:r>
+      <w:proofErr w:type="spellEnd"/>
+      <w:r>
+        <w:rPr>
+          <w:rFonts w:asciiTheme="majorHAnsi" w:hAnsiTheme="majorHAnsi" w:cs="Calibri"/>
+          <w:i/>
+          <w:color w:val="050707"/>
+          <w:sz w:val="28"/>
+        </w:rPr>
+        <w:t xml:space="preserve"> os etc. </w:t>
       </w:r>
     </w:p>
     <w:p>
@@ -6793,13 +7126,272 @@
         <w:autoSpaceDE w:val="0"/>
         <w:autoSpaceDN w:val="0"/>
         <w:adjustRightInd w:val="0"/>
+        <w:ind w:left="1440"/>
         <w:rPr>
           <w:rFonts w:asciiTheme="majorHAnsi" w:hAnsiTheme="majorHAnsi" w:cs="Calibri"/>
-          <w:b/>
+          <w:i/>
           <w:color w:val="050707"/>
           <w:sz w:val="28"/>
         </w:rPr>
       </w:pPr>
+    </w:p>
+    <w:p>
+      <w:pPr>
+        <w:pStyle w:val="Lijstalinea"/>
+        <w:widowControl w:val="0"/>
+        <w:numPr>
+          <w:ilvl w:val="0"/>
+          <w:numId w:val="10"/>
+        </w:numPr>
+        <w:autoSpaceDE w:val="0"/>
+        <w:autoSpaceDN w:val="0"/>
+        <w:adjustRightInd w:val="0"/>
+        <w:rPr>
+          <w:rFonts w:asciiTheme="majorHAnsi" w:hAnsiTheme="majorHAnsi" w:cs="Calibri"/>
+          <w:i/>
+          <w:color w:val="050707"/>
+          <w:sz w:val="28"/>
+        </w:rPr>
+      </w:pPr>
+      <w:r>
+        <w:rPr>
+          <w:rFonts w:asciiTheme="majorHAnsi" w:hAnsiTheme="majorHAnsi" w:cs="Calibri"/>
+          <w:i/>
+          <w:color w:val="050707"/>
+          <w:sz w:val="28"/>
+        </w:rPr>
+        <w:t>Security</w:t>
+      </w:r>
+      <w:r>
+        <w:rPr>
+          <w:rFonts w:asciiTheme="majorHAnsi" w:hAnsiTheme="majorHAnsi" w:cs="Calibri"/>
+          <w:i/>
+          <w:color w:val="050707"/>
+          <w:sz w:val="28"/>
+        </w:rPr>
+        <w:tab/>
+      </w:r>
+    </w:p>
+    <w:p>
+      <w:pPr>
+        <w:pStyle w:val="Lijstalinea"/>
+        <w:widowControl w:val="0"/>
+        <w:numPr>
+          <w:ilvl w:val="1"/>
+          <w:numId w:val="10"/>
+        </w:numPr>
+        <w:autoSpaceDE w:val="0"/>
+        <w:autoSpaceDN w:val="0"/>
+        <w:adjustRightInd w:val="0"/>
+        <w:rPr>
+          <w:rFonts w:asciiTheme="majorHAnsi" w:hAnsiTheme="majorHAnsi" w:cs="Calibri"/>
+          <w:i/>
+          <w:color w:val="050707"/>
+          <w:sz w:val="28"/>
+        </w:rPr>
+      </w:pPr>
+      <w:r>
+        <w:rPr>
+          <w:rFonts w:asciiTheme="majorHAnsi" w:hAnsiTheme="majorHAnsi" w:cs="Calibri"/>
+          <w:i/>
+          <w:color w:val="050707"/>
+          <w:sz w:val="28"/>
+        </w:rPr>
+        <w:t xml:space="preserve">Afschermen van </w:t>
+      </w:r>
+      <w:proofErr w:type="spellStart"/>
+      <w:r>
+        <w:rPr>
+          <w:rFonts w:asciiTheme="majorHAnsi" w:hAnsiTheme="majorHAnsi" w:cs="Calibri"/>
+          <w:i/>
+          <w:color w:val="050707"/>
+          <w:sz w:val="28"/>
+        </w:rPr>
+        <w:t>fucties</w:t>
+      </w:r>
+      <w:proofErr w:type="spellEnd"/>
+      <w:r>
+        <w:rPr>
+          <w:rFonts w:asciiTheme="majorHAnsi" w:hAnsiTheme="majorHAnsi" w:cs="Calibri"/>
+          <w:i/>
+          <w:color w:val="050707"/>
+          <w:sz w:val="28"/>
+        </w:rPr>
+        <w:t xml:space="preserve"> door middel van paswoorden</w:t>
+      </w:r>
+      <w:r>
+        <w:rPr>
+          <w:rFonts w:asciiTheme="majorHAnsi" w:hAnsiTheme="majorHAnsi" w:cs="Calibri"/>
+          <w:i/>
+          <w:color w:val="050707"/>
+          <w:sz w:val="28"/>
+        </w:rPr>
+        <w:t>.</w:t>
+      </w:r>
+    </w:p>
+    <w:p>
+      <w:pPr>
+        <w:pStyle w:val="Lijstalinea"/>
+        <w:widowControl w:val="0"/>
+        <w:autoSpaceDE w:val="0"/>
+        <w:autoSpaceDN w:val="0"/>
+        <w:adjustRightInd w:val="0"/>
+        <w:ind w:left="1440"/>
+        <w:rPr>
+          <w:rFonts w:asciiTheme="majorHAnsi" w:hAnsiTheme="majorHAnsi" w:cs="Calibri"/>
+          <w:i/>
+          <w:color w:val="050707"/>
+          <w:sz w:val="28"/>
+        </w:rPr>
+      </w:pPr>
+    </w:p>
+    <w:p>
+      <w:pPr>
+        <w:pStyle w:val="Lijstalinea"/>
+        <w:widowControl w:val="0"/>
+        <w:numPr>
+          <w:ilvl w:val="0"/>
+          <w:numId w:val="10"/>
+        </w:numPr>
+        <w:autoSpaceDE w:val="0"/>
+        <w:autoSpaceDN w:val="0"/>
+        <w:adjustRightInd w:val="0"/>
+        <w:rPr>
+          <w:rFonts w:asciiTheme="majorHAnsi" w:hAnsiTheme="majorHAnsi" w:cs="Calibri"/>
+          <w:i/>
+          <w:color w:val="050707"/>
+          <w:sz w:val="28"/>
+        </w:rPr>
+      </w:pPr>
+      <w:proofErr w:type="spellStart"/>
+      <w:r>
+        <w:rPr>
+          <w:rFonts w:asciiTheme="majorHAnsi" w:hAnsiTheme="majorHAnsi" w:cs="Calibri"/>
+          <w:i/>
+          <w:color w:val="050707"/>
+          <w:sz w:val="28"/>
+        </w:rPr>
+        <w:t>Reliability</w:t>
+      </w:r>
+      <w:proofErr w:type="spellEnd"/>
+    </w:p>
+    <w:p>
+      <w:pPr>
+        <w:pStyle w:val="Lijstalinea"/>
+        <w:widowControl w:val="0"/>
+        <w:numPr>
+          <w:ilvl w:val="1"/>
+          <w:numId w:val="10"/>
+        </w:numPr>
+        <w:autoSpaceDE w:val="0"/>
+        <w:autoSpaceDN w:val="0"/>
+        <w:adjustRightInd w:val="0"/>
+        <w:rPr>
+          <w:rFonts w:asciiTheme="majorHAnsi" w:hAnsiTheme="majorHAnsi" w:cs="Calibri"/>
+          <w:i/>
+          <w:color w:val="050707"/>
+          <w:sz w:val="28"/>
+        </w:rPr>
+      </w:pPr>
+      <w:r>
+        <w:rPr>
+          <w:rFonts w:asciiTheme="majorHAnsi" w:hAnsiTheme="majorHAnsi" w:cs="Calibri"/>
+          <w:i/>
+          <w:color w:val="050707"/>
+          <w:sz w:val="28"/>
+        </w:rPr>
+        <w:t xml:space="preserve">Wanneer er bijvoorbeeld een dienst wordt verwijderd kan je erop vertrouwen dat het systeem de dienst ook daadwerkelijk verwijderd. </w:t>
+      </w:r>
+    </w:p>
+    <w:p>
+      <w:pPr>
+        <w:pStyle w:val="Lijstalinea"/>
+        <w:widowControl w:val="0"/>
+        <w:autoSpaceDE w:val="0"/>
+        <w:autoSpaceDN w:val="0"/>
+        <w:adjustRightInd w:val="0"/>
+        <w:ind w:left="1440"/>
+        <w:rPr>
+          <w:rFonts w:asciiTheme="majorHAnsi" w:hAnsiTheme="majorHAnsi" w:cs="Calibri"/>
+          <w:i/>
+          <w:color w:val="050707"/>
+          <w:sz w:val="28"/>
+        </w:rPr>
+      </w:pPr>
+    </w:p>
+    <w:p>
+      <w:pPr>
+        <w:pStyle w:val="Lijstalinea"/>
+        <w:widowControl w:val="0"/>
+        <w:numPr>
+          <w:ilvl w:val="0"/>
+          <w:numId w:val="10"/>
+        </w:numPr>
+        <w:autoSpaceDE w:val="0"/>
+        <w:autoSpaceDN w:val="0"/>
+        <w:adjustRightInd w:val="0"/>
+        <w:rPr>
+          <w:rFonts w:asciiTheme="majorHAnsi" w:hAnsiTheme="majorHAnsi" w:cs="Verdana"/>
+          <w:i/>
+          <w:sz w:val="28"/>
+        </w:rPr>
+      </w:pPr>
+      <w:proofErr w:type="spellStart"/>
+      <w:r>
+        <w:rPr>
+          <w:rFonts w:asciiTheme="majorHAnsi" w:hAnsiTheme="majorHAnsi" w:cs="Calibri"/>
+          <w:i/>
+          <w:color w:val="050707"/>
+          <w:sz w:val="28"/>
+        </w:rPr>
+        <w:t>Maintainability</w:t>
+      </w:r>
+      <w:proofErr w:type="spellEnd"/>
+      <w:r>
+        <w:rPr>
+          <w:rFonts w:asciiTheme="majorHAnsi" w:hAnsiTheme="majorHAnsi" w:cs="Calibri"/>
+          <w:i/>
+          <w:color w:val="050707"/>
+          <w:sz w:val="28"/>
+        </w:rPr>
+        <w:t xml:space="preserve"> </w:t>
+      </w:r>
+    </w:p>
+    <w:p>
+      <w:pPr>
+        <w:pStyle w:val="Lijstalinea"/>
+        <w:widowControl w:val="0"/>
+        <w:numPr>
+          <w:ilvl w:val="1"/>
+          <w:numId w:val="10"/>
+        </w:numPr>
+        <w:autoSpaceDE w:val="0"/>
+        <w:autoSpaceDN w:val="0"/>
+        <w:adjustRightInd w:val="0"/>
+        <w:rPr>
+          <w:rFonts w:asciiTheme="majorHAnsi" w:hAnsiTheme="majorHAnsi" w:cs="Verdana"/>
+          <w:i/>
+          <w:sz w:val="28"/>
+        </w:rPr>
+      </w:pPr>
+      <w:r>
+        <w:rPr>
+          <w:rFonts w:asciiTheme="majorHAnsi" w:hAnsiTheme="majorHAnsi" w:cs="Calibri"/>
+          <w:i/>
+          <w:color w:val="050707"/>
+          <w:sz w:val="28"/>
+        </w:rPr>
+        <w:t>De website is makkelijk te onderhouden door diverse niveaus van documentatie die uitleggen hoe het systeem precies werkt.</w:t>
+      </w:r>
+      <w:r>
+        <w:rPr>
+          <w:rFonts w:asciiTheme="majorHAnsi" w:hAnsiTheme="majorHAnsi" w:cs="Calibri"/>
+          <w:i/>
+          <w:color w:val="050707"/>
+          <w:sz w:val="28"/>
+        </w:rPr>
+        <w:br/>
+      </w:r>
     </w:p>
     <w:p>
       <w:pPr>
@@ -6824,12 +7416,19 @@
         <w:adjustRightInd w:val="0"/>
         <w:rPr>
           <w:rFonts w:asciiTheme="majorHAnsi" w:hAnsiTheme="majorHAnsi" w:cs="Calibri"/>
+          <w:b/>
+          <w:bCs/>
           <w:color w:val="050707"/>
           <w:sz w:val="28"/>
         </w:rPr>
       </w:pPr>
-      <w:proofErr w:type="spellStart"/>
-      <w:r>
+    </w:p>
+    <w:p>
+      <w:pPr>
+        <w:widowControl w:val="0"/>
+        <w:autoSpaceDE w:val="0"/>
+        <w:autoSpaceDN w:val="0"/>
+        <w:adjustRightInd w:val="0"/>
         <w:rPr>
           <w:rFonts w:asciiTheme="majorHAnsi" w:hAnsiTheme="majorHAnsi" w:cs="Calibri"/>
           <w:b/>
@@ -6837,16 +7436,67 @@
           <w:color w:val="050707"/>
           <w:sz w:val="28"/>
         </w:rPr>
-        <w:t>Funtionele</w:t>
-      </w:r>
-      <w:proofErr w:type="spellEnd"/>
-      <w:r>
+      </w:pPr>
+    </w:p>
+    <w:p>
+      <w:pPr>
+        <w:widowControl w:val="0"/>
+        <w:autoSpaceDE w:val="0"/>
+        <w:autoSpaceDN w:val="0"/>
+        <w:adjustRightInd w:val="0"/>
         <w:rPr>
           <w:rFonts w:asciiTheme="majorHAnsi" w:hAnsiTheme="majorHAnsi" w:cs="Calibri"/>
           <w:b/>
           <w:bCs/>
           <w:color w:val="050707"/>
           <w:sz w:val="28"/>
+        </w:rPr>
+      </w:pPr>
+    </w:p>
+    <w:p>
+      <w:pPr>
+        <w:widowControl w:val="0"/>
+        <w:autoSpaceDE w:val="0"/>
+        <w:autoSpaceDN w:val="0"/>
+        <w:adjustRightInd w:val="0"/>
+        <w:rPr>
+          <w:rFonts w:asciiTheme="majorHAnsi" w:hAnsiTheme="majorHAnsi" w:cs="Calibri"/>
+          <w:b/>
+          <w:bCs/>
+          <w:color w:val="050707"/>
+          <w:sz w:val="28"/>
+        </w:rPr>
+      </w:pPr>
+    </w:p>
+    <w:p>
+      <w:pPr>
+        <w:widowControl w:val="0"/>
+        <w:autoSpaceDE w:val="0"/>
+        <w:autoSpaceDN w:val="0"/>
+        <w:adjustRightInd w:val="0"/>
+        <w:rPr>
+          <w:rFonts w:asciiTheme="majorHAnsi" w:hAnsiTheme="majorHAnsi" w:cs="Calibri"/>
+          <w:color w:val="050707"/>
+          <w:sz w:val="36"/>
+        </w:rPr>
+      </w:pPr>
+      <w:r>
+        <w:rPr>
+          <w:rFonts w:asciiTheme="majorHAnsi" w:hAnsiTheme="majorHAnsi" w:cs="Calibri"/>
+          <w:b/>
+          <w:bCs/>
+          <w:color w:val="050707"/>
+          <w:sz w:val="36"/>
+        </w:rPr>
+        <w:t>Functionele</w:t>
+      </w:r>
+      <w:r>
+        <w:rPr>
+          <w:rFonts w:asciiTheme="majorHAnsi" w:hAnsiTheme="majorHAnsi" w:cs="Calibri"/>
+          <w:b/>
+          <w:bCs/>
+          <w:color w:val="050707"/>
+          <w:sz w:val="36"/>
         </w:rPr>
         <w:t xml:space="preserve"> eisen:</w:t>
       </w:r>
@@ -6887,13 +7537,17 @@
           <w:i/>
           <w:sz w:val="28"/>
         </w:rPr>
-        <w:t xml:space="preserve">Het aanbieden/zoeken naar diensten </w:t>
+        <w:t>Het aanbieden van diensten</w:t>
       </w:r>
     </w:p>
     <w:p>
       <w:pPr>
         <w:pStyle w:val="Lijstalinea"/>
         <w:widowControl w:val="0"/>
+        <w:numPr>
+          <w:ilvl w:val="1"/>
+          <w:numId w:val="11"/>
+        </w:numPr>
         <w:autoSpaceDE w:val="0"/>
         <w:autoSpaceDN w:val="0"/>
         <w:adjustRightInd w:val="0"/>
@@ -6903,6 +7557,114 @@
           <w:sz w:val="28"/>
         </w:rPr>
       </w:pPr>
+      <w:r>
+        <w:rPr>
+          <w:rFonts w:asciiTheme="majorHAnsi" w:hAnsiTheme="majorHAnsi" w:cs="Calibri"/>
+          <w:bCs/>
+          <w:i/>
+          <w:sz w:val="28"/>
+        </w:rPr>
+        <w:t xml:space="preserve">Het aanbieden van een dienst is een vereiste aan het systeem. Dit zorgt ervoor dat er matches kunnen worden gecreëerd en mensen geholpen worden met hun problemen. </w:t>
+      </w:r>
+    </w:p>
+    <w:p>
+      <w:pPr>
+        <w:pStyle w:val="Lijstalinea"/>
+        <w:widowControl w:val="0"/>
+        <w:numPr>
+          <w:ilvl w:val="0"/>
+          <w:numId w:val="11"/>
+        </w:numPr>
+        <w:autoSpaceDE w:val="0"/>
+        <w:autoSpaceDN w:val="0"/>
+        <w:adjustRightInd w:val="0"/>
+        <w:rPr>
+          <w:rFonts w:asciiTheme="majorHAnsi" w:hAnsiTheme="majorHAnsi" w:cs="Calibri"/>
+          <w:i/>
+          <w:sz w:val="28"/>
+        </w:rPr>
+      </w:pPr>
+      <w:r>
+        <w:rPr>
+          <w:rFonts w:asciiTheme="majorHAnsi" w:hAnsiTheme="majorHAnsi" w:cs="Calibri"/>
+          <w:bCs/>
+          <w:i/>
+          <w:sz w:val="28"/>
+        </w:rPr>
+        <w:t>Z</w:t>
+      </w:r>
+      <w:r>
+        <w:rPr>
+          <w:rFonts w:asciiTheme="majorHAnsi" w:hAnsiTheme="majorHAnsi" w:cs="Calibri"/>
+          <w:bCs/>
+          <w:i/>
+          <w:sz w:val="28"/>
+        </w:rPr>
+        <w:t>oeken naar</w:t>
+      </w:r>
+      <w:r>
+        <w:rPr>
+          <w:rFonts w:asciiTheme="majorHAnsi" w:hAnsiTheme="majorHAnsi" w:cs="Calibri"/>
+          <w:bCs/>
+          <w:i/>
+          <w:sz w:val="28"/>
+        </w:rPr>
+        <w:t xml:space="preserve"> </w:t>
+      </w:r>
+      <w:proofErr w:type="gramStart"/>
+      <w:r>
+        <w:rPr>
+          <w:rFonts w:asciiTheme="majorHAnsi" w:hAnsiTheme="majorHAnsi" w:cs="Calibri"/>
+          <w:bCs/>
+          <w:i/>
+          <w:sz w:val="28"/>
+        </w:rPr>
+        <w:t>hulp</w:t>
+      </w:r>
+      <w:r>
+        <w:rPr>
+          <w:rFonts w:asciiTheme="majorHAnsi" w:hAnsiTheme="majorHAnsi" w:cs="Calibri"/>
+          <w:bCs/>
+          <w:i/>
+          <w:sz w:val="28"/>
+        </w:rPr>
+        <w:t xml:space="preserve"> diensten</w:t>
+      </w:r>
+      <w:proofErr w:type="gramEnd"/>
+      <w:r>
+        <w:rPr>
+          <w:rFonts w:asciiTheme="majorHAnsi" w:hAnsiTheme="majorHAnsi" w:cs="Calibri"/>
+          <w:i/>
+          <w:sz w:val="28"/>
+        </w:rPr>
+        <w:t>.</w:t>
+      </w:r>
+    </w:p>
+    <w:p>
+      <w:pPr>
+        <w:pStyle w:val="Lijstalinea"/>
+        <w:widowControl w:val="0"/>
+        <w:numPr>
+          <w:ilvl w:val="1"/>
+          <w:numId w:val="11"/>
+        </w:numPr>
+        <w:autoSpaceDE w:val="0"/>
+        <w:autoSpaceDN w:val="0"/>
+        <w:adjustRightInd w:val="0"/>
+        <w:rPr>
+          <w:rFonts w:asciiTheme="majorHAnsi" w:hAnsiTheme="majorHAnsi" w:cs="Calibri"/>
+          <w:i/>
+          <w:sz w:val="28"/>
+        </w:rPr>
+      </w:pPr>
+      <w:r>
+        <w:rPr>
+          <w:rFonts w:asciiTheme="majorHAnsi" w:hAnsiTheme="majorHAnsi" w:cs="Calibri"/>
+          <w:i/>
+          <w:sz w:val="28"/>
+        </w:rPr>
+        <w:t>Wanneer mensen zoeken naar hulp bij een bepaalde dienst worden er matches gemaakt met mensen die de desbetreffende dienst aanbieden.</w:t>
+      </w:r>
     </w:p>
     <w:p>
       <w:pPr>
@@ -6916,79 +7678,45 @@
         <w:autoSpaceDN w:val="0"/>
         <w:adjustRightInd w:val="0"/>
         <w:rPr>
-          <w:rFonts w:asciiTheme="majorHAnsi" w:hAnsiTheme="majorHAnsi" w:cs="Calibri"/>
+          <w:rFonts w:asciiTheme="majorHAnsi" w:hAnsiTheme="majorHAnsi" w:cs="Verdana"/>
           <w:i/>
           <w:sz w:val="28"/>
         </w:rPr>
       </w:pPr>
       <w:r>
         <w:rPr>
-          <w:rFonts w:asciiTheme="majorHAnsi" w:hAnsiTheme="majorHAnsi" w:cs="Calibri"/>
+          <w:rFonts w:asciiTheme="majorHAnsi" w:hAnsiTheme="majorHAnsi" w:cs="Verdana"/>
           <w:i/>
           <w:sz w:val="28"/>
         </w:rPr>
-        <w:t>Afsche</w:t>
-      </w:r>
-      <w:r>
-        <w:rPr>
-          <w:rFonts w:asciiTheme="majorHAnsi" w:hAnsiTheme="majorHAnsi" w:cs="Calibri"/>
-          <w:i/>
-          <w:sz w:val="28"/>
-        </w:rPr>
-        <w:t xml:space="preserve">rmen van functies </w:t>
-      </w:r>
-      <w:proofErr w:type="spellStart"/>
-      <w:proofErr w:type="gramStart"/>
-      <w:r>
-        <w:rPr>
-          <w:rFonts w:asciiTheme="majorHAnsi" w:hAnsiTheme="majorHAnsi" w:cs="Calibri"/>
-          <w:i/>
-          <w:sz w:val="28"/>
-        </w:rPr>
-        <w:t>dmv</w:t>
-      </w:r>
-      <w:proofErr w:type="spellEnd"/>
-      <w:r>
-        <w:rPr>
-          <w:rFonts w:asciiTheme="majorHAnsi" w:hAnsiTheme="majorHAnsi" w:cs="Calibri"/>
-          <w:i/>
-          <w:sz w:val="28"/>
-        </w:rPr>
-        <w:t xml:space="preserve">  </w:t>
-      </w:r>
-      <w:proofErr w:type="spellStart"/>
-      <w:r>
-        <w:rPr>
-          <w:rFonts w:asciiTheme="majorHAnsi" w:hAnsiTheme="majorHAnsi" w:cs="Calibri"/>
-          <w:i/>
-          <w:sz w:val="28"/>
-        </w:rPr>
-        <w:t>passwords</w:t>
-      </w:r>
-      <w:proofErr w:type="spellEnd"/>
-      <w:proofErr w:type="gramEnd"/>
-      <w:r>
-        <w:rPr>
-          <w:rFonts w:asciiTheme="majorHAnsi" w:hAnsiTheme="majorHAnsi" w:cs="Calibri"/>
-          <w:i/>
-          <w:sz w:val="28"/>
-        </w:rPr>
-        <w:t>.</w:t>
+        <w:t>Afkeuren match</w:t>
       </w:r>
     </w:p>
     <w:p>
       <w:pPr>
         <w:pStyle w:val="Lijstalinea"/>
         <w:widowControl w:val="0"/>
+        <w:numPr>
+          <w:ilvl w:val="1"/>
+          <w:numId w:val="10"/>
+        </w:numPr>
         <w:autoSpaceDE w:val="0"/>
         <w:autoSpaceDN w:val="0"/>
         <w:adjustRightInd w:val="0"/>
         <w:rPr>
-          <w:rFonts w:asciiTheme="majorHAnsi" w:hAnsiTheme="majorHAnsi" w:cs="Calibri"/>
+          <w:rFonts w:asciiTheme="majorHAnsi" w:hAnsiTheme="majorHAnsi" w:cs="Verdana"/>
           <w:i/>
           <w:sz w:val="28"/>
         </w:rPr>
       </w:pPr>
+      <w:r>
+        <w:rPr>
+          <w:rFonts w:asciiTheme="majorHAnsi" w:hAnsiTheme="majorHAnsi" w:cs="Verdana"/>
+          <w:i/>
+          <w:sz w:val="28"/>
+        </w:rPr>
+        <w:t>Wanneer er een match is met een persoon kan deze worden afgewezen om welke reden dan ook. Dit is mogelijk voor iedereen die een dienst aanbiedt en een dienst vraagt.</w:t>
+      </w:r>
     </w:p>
     <w:p>
       <w:pPr>
@@ -7013,39 +7741,34 @@
           <w:i/>
           <w:sz w:val="28"/>
         </w:rPr>
-        <w:t xml:space="preserve">De gebruiker moet kunnen inloggen </w:t>
+        <w:t>Match goedkeuren</w:t>
       </w:r>
-      <w:proofErr w:type="spellStart"/>
-      <w:r>
+    </w:p>
+    <w:p>
+      <w:pPr>
+        <w:pStyle w:val="Lijstalinea"/>
+        <w:widowControl w:val="0"/>
+        <w:numPr>
+          <w:ilvl w:val="1"/>
+          <w:numId w:val="10"/>
+        </w:numPr>
+        <w:autoSpaceDE w:val="0"/>
+        <w:autoSpaceDN w:val="0"/>
+        <w:adjustRightInd w:val="0"/>
         <w:rPr>
           <w:rFonts w:asciiTheme="majorHAnsi" w:hAnsiTheme="majorHAnsi" w:cs="Verdana"/>
           <w:i/>
           <w:sz w:val="28"/>
         </w:rPr>
-        <w:t>dmv</w:t>
-      </w:r>
-      <w:proofErr w:type="spellEnd"/>
+      </w:pPr>
       <w:r>
         <w:rPr>
           <w:rFonts w:asciiTheme="majorHAnsi" w:hAnsiTheme="majorHAnsi" w:cs="Verdana"/>
           <w:i/>
           <w:sz w:val="28"/>
         </w:rPr>
-        <w:t xml:space="preserve"> een email en wachtwoord.</w:t>
+        <w:t>Wanneer er een match is met de hulp die je aanbiedt en de dienst die je ervoor terug wilt kan je deze goedkeuren. Wanneer de match is goedgekeurd worden de gegevens naar de andere gebruiker verstuurd om contact te kunnen leggen.</w:t>
       </w:r>
-    </w:p>
-    <w:p>
-      <w:pPr>
-        <w:widowControl w:val="0"/>
-        <w:autoSpaceDE w:val="0"/>
-        <w:autoSpaceDN w:val="0"/>
-        <w:adjustRightInd w:val="0"/>
-        <w:rPr>
-          <w:rFonts w:asciiTheme="majorHAnsi" w:hAnsiTheme="majorHAnsi" w:cs="Verdana"/>
-          <w:i/>
-          <w:sz w:val="28"/>
-        </w:rPr>
-      </w:pPr>
     </w:p>
     <w:p>
       <w:pPr>
@@ -7070,12 +7793,43 @@
           <w:i/>
           <w:sz w:val="28"/>
         </w:rPr>
-        <w:t>De applicatie geeft een foutmelding als er gegevens worden ingevoerd die niet juist zijn.</w:t>
+        <w:t>Dienst uitzetten</w:t>
       </w:r>
     </w:p>
     <w:p>
       <w:pPr>
+        <w:pStyle w:val="Lijstalinea"/>
         <w:widowControl w:val="0"/>
+        <w:numPr>
+          <w:ilvl w:val="1"/>
+          <w:numId w:val="10"/>
+        </w:numPr>
+        <w:autoSpaceDE w:val="0"/>
+        <w:autoSpaceDN w:val="0"/>
+        <w:adjustRightInd w:val="0"/>
+        <w:rPr>
+          <w:rFonts w:asciiTheme="majorHAnsi" w:hAnsiTheme="majorHAnsi" w:cs="Verdana"/>
+          <w:i/>
+          <w:sz w:val="28"/>
+        </w:rPr>
+      </w:pPr>
+      <w:r>
+        <w:rPr>
+          <w:rFonts w:asciiTheme="majorHAnsi" w:hAnsiTheme="majorHAnsi" w:cs="Verdana"/>
+          <w:i/>
+          <w:sz w:val="28"/>
+        </w:rPr>
+        <w:t>Wanneer een gebruiker een dienst niet meer wilt aanbieden/vragen heeft hij/zij de mogelijkheid deze uit te zetten via het aanbiedt/vraag scherm. De matches worden niet meer gemaakt met de diensten die uit staan.</w:t>
+      </w:r>
+    </w:p>
+    <w:p>
+      <w:pPr>
+        <w:pStyle w:val="Lijstalinea"/>
+        <w:widowControl w:val="0"/>
+        <w:numPr>
+          <w:ilvl w:val="1"/>
+          <w:numId w:val="10"/>
+        </w:numPr>
         <w:autoSpaceDE w:val="0"/>
         <w:autoSpaceDN w:val="0"/>
         <w:adjustRightInd w:val="0"/>
@@ -7109,7 +7863,41 @@
           <w:i/>
           <w:sz w:val="28"/>
         </w:rPr>
-        <w:t xml:space="preserve">De gebruiker moet kunnen navigeren </w:t>
+        <w:t>Account aanmaken</w:t>
+      </w:r>
+    </w:p>
+    <w:p>
+      <w:pPr>
+        <w:pStyle w:val="Lijstalinea"/>
+        <w:widowControl w:val="0"/>
+        <w:numPr>
+          <w:ilvl w:val="1"/>
+          <w:numId w:val="10"/>
+        </w:numPr>
+        <w:autoSpaceDE w:val="0"/>
+        <w:autoSpaceDN w:val="0"/>
+        <w:adjustRightInd w:val="0"/>
+        <w:rPr>
+          <w:rFonts w:asciiTheme="majorHAnsi" w:hAnsiTheme="majorHAnsi" w:cs="Verdana"/>
+          <w:i/>
+          <w:sz w:val="28"/>
+        </w:rPr>
+      </w:pPr>
+      <w:r>
+        <w:rPr>
+          <w:rFonts w:asciiTheme="majorHAnsi" w:hAnsiTheme="majorHAnsi" w:cs="Verdana"/>
+          <w:i/>
+          <w:sz w:val="28"/>
+        </w:rPr>
+        <w:t xml:space="preserve">Wanneer een persoon gebruik wilt kunnen maken van de </w:t>
+      </w:r>
+      <w:r>
+        <w:rPr>
+          <w:rFonts w:asciiTheme="majorHAnsi" w:hAnsiTheme="majorHAnsi" w:cs="Verdana"/>
+          <w:i/>
+          <w:sz w:val="28"/>
+        </w:rPr>
+        <w:t xml:space="preserve">applicatie dient hij/zij een account aan te maken. Dit kan via het registratiescherm waar de gebruiker een registratieformulier doorloopt. Hier dient de gebruiker al zijn gegevens in te vullen bij de </w:t>
       </w:r>
       <w:proofErr w:type="spellStart"/>
       <w:r>
@@ -7118,7 +7906,7 @@
           <w:i/>
           <w:sz w:val="28"/>
         </w:rPr>
-        <w:t>dmv</w:t>
+        <w:t>requierd</w:t>
       </w:r>
       <w:proofErr w:type="spellEnd"/>
       <w:r>
@@ -7127,19 +7915,60 @@
           <w:i/>
           <w:sz w:val="28"/>
         </w:rPr>
-        <w:t xml:space="preserve"> een menu.</w:t>
+        <w:t xml:space="preserve"> field.</w:t>
       </w:r>
     </w:p>
     <w:p>
       <w:pPr>
+        <w:pStyle w:val="Lijstalinea"/>
         <w:widowControl w:val="0"/>
+        <w:numPr>
+          <w:ilvl w:val="0"/>
+          <w:numId w:val="10"/>
+        </w:numPr>
         <w:autoSpaceDE w:val="0"/>
         <w:autoSpaceDN w:val="0"/>
         <w:adjustRightInd w:val="0"/>
         <w:rPr>
-          <w:rFonts w:ascii="Calibri" w:hAnsi="Calibri" w:cs="Calibri"/>
-        </w:rPr>
-      </w:pPr>
+          <w:rFonts w:asciiTheme="majorHAnsi" w:hAnsiTheme="majorHAnsi" w:cs="Verdana"/>
+          <w:i/>
+          <w:sz w:val="28"/>
+        </w:rPr>
+      </w:pPr>
+      <w:r>
+        <w:rPr>
+          <w:rFonts w:asciiTheme="majorHAnsi" w:hAnsiTheme="majorHAnsi" w:cs="Verdana"/>
+          <w:i/>
+          <w:sz w:val="28"/>
+        </w:rPr>
+        <w:t>Profiel bekijken.</w:t>
+      </w:r>
+    </w:p>
+    <w:p>
+      <w:pPr>
+        <w:pStyle w:val="Lijstalinea"/>
+        <w:widowControl w:val="0"/>
+        <w:numPr>
+          <w:ilvl w:val="1"/>
+          <w:numId w:val="10"/>
+        </w:numPr>
+        <w:autoSpaceDE w:val="0"/>
+        <w:autoSpaceDN w:val="0"/>
+        <w:adjustRightInd w:val="0"/>
+        <w:rPr>
+          <w:rFonts w:asciiTheme="majorHAnsi" w:hAnsiTheme="majorHAnsi" w:cs="Verdana"/>
+          <w:i/>
+          <w:sz w:val="28"/>
+        </w:rPr>
+      </w:pPr>
+      <w:r>
+        <w:rPr>
+          <w:rFonts w:asciiTheme="majorHAnsi" w:hAnsiTheme="majorHAnsi" w:cs="Verdana"/>
+          <w:i/>
+          <w:sz w:val="28"/>
+        </w:rPr>
+        <w:t>Wanneer de gebruiker is ingelogd met zijn of haar inloggegevens zal hij/zij worden doorverwezen naar het hoofdmenu. Hier kan de gebruiker op het profielscherm klikken waarna hij wordt verwezen naar alle gegevens die staan geregistreerd in de database.</w:t>
+      </w:r>
     </w:p>
     <w:p>
       <w:pPr>
@@ -7180,27 +8009,26 @@
           <w:szCs w:val="28"/>
         </w:rPr>
       </w:pPr>
-    </w:p>
-    <w:p>
-      <w:pPr>
+      <w:r>
         <w:rPr>
           <w:rFonts w:asciiTheme="majorHAnsi" w:hAnsiTheme="majorHAnsi"/>
           <w:b/>
           <w:sz w:val="36"/>
           <w:szCs w:val="28"/>
         </w:rPr>
-      </w:pPr>
-    </w:p>
-    <w:p>
-      <w:pPr>
+        <w:t xml:space="preserve">Matrix </w:t>
+      </w:r>
+      <w:proofErr w:type="spellStart"/>
+      <w:r>
         <w:rPr>
           <w:rFonts w:asciiTheme="majorHAnsi" w:hAnsiTheme="majorHAnsi"/>
           <w:b/>
           <w:sz w:val="36"/>
           <w:szCs w:val="28"/>
         </w:rPr>
-      </w:pPr>
-      <w:proofErr w:type="spellStart"/>
+        <w:t>usecase-stories</w:t>
+      </w:r>
+      <w:proofErr w:type="spellEnd"/>
       <w:r>
         <w:rPr>
           <w:rFonts w:asciiTheme="majorHAnsi" w:hAnsiTheme="majorHAnsi"/>
@@ -7208,24 +8036,68 @@
           <w:sz w:val="36"/>
           <w:szCs w:val="28"/>
         </w:rPr>
-        <w:t>Use</w:t>
+        <w:t xml:space="preserve"> </w:t>
       </w:r>
-      <w:proofErr w:type="spellEnd"/>
-      <w:r>
+    </w:p>
+    <w:p>
+      <w:pPr>
         <w:rPr>
           <w:rFonts w:asciiTheme="majorHAnsi" w:hAnsiTheme="majorHAnsi"/>
           <w:b/>
           <w:sz w:val="36"/>
           <w:szCs w:val="28"/>
         </w:rPr>
-        <w:t xml:space="preserve"> case scenario</w:t>
+      </w:pPr>
+    </w:p>
+    <w:p>
+      <w:pPr>
+        <w:rPr>
+          <w:rFonts w:asciiTheme="majorHAnsi" w:hAnsiTheme="majorHAnsi"/>
+          <w:b/>
+          <w:sz w:val="36"/>
+          <w:szCs w:val="28"/>
+        </w:rPr>
+      </w:pPr>
+      <w:r>
+        <w:rPr>
+          <w:rFonts w:asciiTheme="majorHAnsi" w:hAnsiTheme="majorHAnsi"/>
+          <w:b/>
+          <w:sz w:val="36"/>
+          <w:szCs w:val="28"/>
+        </w:rPr>
+        <w:object w:dxaOrig="12060" w:dyaOrig="3760" w14:anchorId="4DEE793C">
+          <v:shapetype id="_x0000_t75" coordsize="21600,21600" o:spt="75" o:preferrelative="t" path="m@4@5l@4@11@9@11@9@5xe" filled="f" stroked="f">
+            <v:stroke joinstyle="miter"/>
+            <v:formulas>
+              <v:f eqn="if lineDrawn pixelLineWidth 0"/>
+              <v:f eqn="sum @0 1 0"/>
+              <v:f eqn="sum 0 0 @1"/>
+              <v:f eqn="prod @2 1 2"/>
+              <v:f eqn="prod @3 21600 pixelWidth"/>
+              <v:f eqn="prod @3 21600 pixelHeight"/>
+              <v:f eqn="sum @0 0 1"/>
+              <v:f eqn="prod @6 1 2"/>
+              <v:f eqn="prod @7 21600 pixelWidth"/>
+              <v:f eqn="sum @8 21600 0"/>
+              <v:f eqn="prod @7 21600 pixelHeight"/>
+              <v:f eqn="sum @10 21600 0"/>
+            </v:formulas>
+            <v:path o:extrusionok="f" gradientshapeok="t" o:connecttype="rect"/>
+            <o:lock v:ext="edit" aspectratio="t"/>
+          </v:shapetype>
+          <v:shape id="_x0000_i1025" type="#_x0000_t75" style="width:477pt;height:243pt" o:ole="">
+            <v:imagedata r:id="rId8" o:title=""/>
+          </v:shape>
+          <o:OLEObject Type="Embed" ProgID="Excel.Sheet.12" ShapeID="_x0000_i1025" DrawAspect="Content" ObjectID="_1525616188" r:id="rId9"/>
+        </w:object>
       </w:r>
     </w:p>
     <w:p>
       <w:pPr>
         <w:rPr>
           <w:rFonts w:asciiTheme="majorHAnsi" w:hAnsiTheme="majorHAnsi"/>
-          <w:sz w:val="28"/>
+          <w:b/>
+          <w:sz w:val="36"/>
           <w:szCs w:val="28"/>
         </w:rPr>
       </w:pPr>
@@ -7234,46 +8106,50 @@
       <w:pPr>
         <w:rPr>
           <w:rFonts w:asciiTheme="majorHAnsi" w:hAnsiTheme="majorHAnsi"/>
-          <w:sz w:val="28"/>
+          <w:b/>
+          <w:sz w:val="36"/>
           <w:szCs w:val="28"/>
         </w:rPr>
       </w:pPr>
+      <w:bookmarkStart w:id="0" w:name="_GoBack"/>
+      <w:bookmarkEnd w:id="0"/>
     </w:p>
     <w:p>
       <w:pPr>
         <w:rPr>
           <w:rFonts w:asciiTheme="majorHAnsi" w:hAnsiTheme="majorHAnsi"/>
           <w:b/>
-          <w:sz w:val="28"/>
+          <w:sz w:val="36"/>
           <w:szCs w:val="28"/>
         </w:rPr>
       </w:pPr>
-      <w:proofErr w:type="spellStart"/>
-      <w:r>
+    </w:p>
+    <w:p>
+      <w:pPr>
         <w:rPr>
           <w:rFonts w:asciiTheme="majorHAnsi" w:hAnsiTheme="majorHAnsi"/>
           <w:b/>
-          <w:sz w:val="28"/>
+          <w:sz w:val="36"/>
           <w:szCs w:val="28"/>
         </w:rPr>
-        <w:t>Use</w:t>
-      </w:r>
-      <w:proofErr w:type="spellEnd"/>
-      <w:r>
+      </w:pPr>
+    </w:p>
+    <w:p>
+      <w:pPr>
         <w:rPr>
           <w:rFonts w:asciiTheme="majorHAnsi" w:hAnsiTheme="majorHAnsi"/>
           <w:b/>
-          <w:sz w:val="28"/>
+          <w:sz w:val="36"/>
           <w:szCs w:val="28"/>
         </w:rPr>
-        <w:t xml:space="preserve"> Case 1</w:t>
-      </w:r>
+      </w:pPr>
     </w:p>
     <w:p>
       <w:pPr>
         <w:rPr>
           <w:rFonts w:asciiTheme="majorHAnsi" w:hAnsiTheme="majorHAnsi"/>
-          <w:sz w:val="28"/>
+          <w:b/>
+          <w:sz w:val="36"/>
           <w:szCs w:val="28"/>
         </w:rPr>
       </w:pPr>
@@ -7282,194 +8158,38 @@
       <w:pPr>
         <w:rPr>
           <w:rFonts w:asciiTheme="majorHAnsi" w:hAnsiTheme="majorHAnsi"/>
-          <w:sz w:val="28"/>
+          <w:b/>
+          <w:sz w:val="36"/>
           <w:szCs w:val="28"/>
         </w:rPr>
       </w:pPr>
-      <w:proofErr w:type="spellStart"/>
-      <w:r>
-        <w:rPr>
-          <w:rFonts w:asciiTheme="majorHAnsi" w:hAnsiTheme="majorHAnsi"/>
-          <w:sz w:val="28"/>
-          <w:szCs w:val="28"/>
-        </w:rPr>
-        <w:t>Abdulla</w:t>
-      </w:r>
-      <w:proofErr w:type="spellEnd"/>
-      <w:r>
-        <w:rPr>
-          <w:rFonts w:asciiTheme="majorHAnsi" w:hAnsiTheme="majorHAnsi"/>
-          <w:sz w:val="28"/>
-          <w:szCs w:val="28"/>
-        </w:rPr>
-        <w:t xml:space="preserve"> komt thuis van een lange dag werken en ziet een brief op de deurmat liggen, deze brief bevat de details over de belasting die ze moet betalen. Fatima spreekt niet genoeg Nederlands om de brief te begrijpen, en de verschillende bedragen brengen haar in de war en maken haar gestrest. Hij pakt zijn telefoon gaat naar de (</w:t>
-      </w:r>
-      <w:proofErr w:type="spellStart"/>
-      <w:r>
-        <w:rPr>
-          <w:rFonts w:asciiTheme="majorHAnsi" w:hAnsiTheme="majorHAnsi"/>
-          <w:sz w:val="28"/>
-          <w:szCs w:val="28"/>
-        </w:rPr>
-        <w:t>placeholder</w:t>
-      </w:r>
-      <w:proofErr w:type="spellEnd"/>
-      <w:r>
-        <w:rPr>
-          <w:rFonts w:asciiTheme="majorHAnsi" w:hAnsiTheme="majorHAnsi"/>
-          <w:sz w:val="28"/>
-          <w:szCs w:val="28"/>
-        </w:rPr>
-        <w:t xml:space="preserve"> name) site logt in met haar account en zoekt naar iemand met de vaardigheid om haar te helpen met haar belasting.</w:t>
-      </w:r>
     </w:p>
     <w:p>
       <w:pPr>
         <w:rPr>
           <w:rFonts w:asciiTheme="majorHAnsi" w:hAnsiTheme="majorHAnsi"/>
-          <w:sz w:val="28"/>
+          <w:b/>
+          <w:sz w:val="36"/>
           <w:szCs w:val="28"/>
         </w:rPr>
       </w:pPr>
-      <w:r>
-        <w:rPr>
-          <w:rFonts w:asciiTheme="majorHAnsi" w:hAnsiTheme="majorHAnsi"/>
-          <w:sz w:val="28"/>
-          <w:szCs w:val="28"/>
-        </w:rPr>
-        <w:t xml:space="preserve">Er zijn 3 matches, ze selecteert </w:t>
-      </w:r>
-      <w:proofErr w:type="spellStart"/>
-      <w:r>
-        <w:rPr>
-          <w:rFonts w:asciiTheme="majorHAnsi" w:hAnsiTheme="majorHAnsi"/>
-          <w:sz w:val="28"/>
-          <w:szCs w:val="28"/>
-        </w:rPr>
-        <w:t>Nasira</w:t>
-      </w:r>
-      <w:proofErr w:type="spellEnd"/>
-      <w:r>
-        <w:rPr>
-          <w:rFonts w:asciiTheme="majorHAnsi" w:hAnsiTheme="majorHAnsi"/>
-          <w:sz w:val="28"/>
-          <w:szCs w:val="28"/>
-        </w:rPr>
-        <w:t xml:space="preserve">. Zij had </w:t>
-      </w:r>
-      <w:proofErr w:type="spellStart"/>
-      <w:r>
-        <w:rPr>
-          <w:rFonts w:asciiTheme="majorHAnsi" w:hAnsiTheme="majorHAnsi"/>
-          <w:sz w:val="28"/>
-          <w:szCs w:val="28"/>
-        </w:rPr>
-        <w:t>Abdulla</w:t>
-      </w:r>
-      <w:proofErr w:type="spellEnd"/>
-      <w:r>
-        <w:rPr>
-          <w:rFonts w:asciiTheme="majorHAnsi" w:hAnsiTheme="majorHAnsi"/>
-          <w:sz w:val="28"/>
-          <w:szCs w:val="28"/>
-        </w:rPr>
-        <w:t xml:space="preserve"> namelijk al eens geholpen en was een aardige dame. </w:t>
-      </w:r>
-      <w:proofErr w:type="spellStart"/>
-      <w:r>
-        <w:rPr>
-          <w:rFonts w:asciiTheme="majorHAnsi" w:hAnsiTheme="majorHAnsi"/>
-          <w:sz w:val="28"/>
-          <w:szCs w:val="28"/>
-        </w:rPr>
-        <w:t>Nasira</w:t>
-      </w:r>
-      <w:proofErr w:type="spellEnd"/>
-      <w:r>
-        <w:rPr>
-          <w:rFonts w:asciiTheme="majorHAnsi" w:hAnsiTheme="majorHAnsi"/>
-          <w:sz w:val="28"/>
-          <w:szCs w:val="28"/>
-        </w:rPr>
-        <w:t xml:space="preserve"> krijgt de notificatie binnen en accepteert de vraag voor hulp. Ze praten via </w:t>
-      </w:r>
-      <w:proofErr w:type="gramStart"/>
-      <w:r>
-        <w:rPr>
-          <w:rFonts w:asciiTheme="majorHAnsi" w:hAnsiTheme="majorHAnsi"/>
-          <w:sz w:val="28"/>
-          <w:szCs w:val="28"/>
-        </w:rPr>
-        <w:t>SMS</w:t>
-      </w:r>
-      <w:proofErr w:type="gramEnd"/>
-      <w:r>
-        <w:rPr>
-          <w:rFonts w:asciiTheme="majorHAnsi" w:hAnsiTheme="majorHAnsi"/>
-          <w:sz w:val="28"/>
-          <w:szCs w:val="28"/>
-        </w:rPr>
-        <w:t xml:space="preserve"> over de details van het probleem en selecteren een datum die hen allebei uitkomt.</w:t>
-      </w:r>
     </w:p>
     <w:p>
       <w:pPr>
         <w:rPr>
           <w:rFonts w:asciiTheme="majorHAnsi" w:hAnsiTheme="majorHAnsi"/>
-          <w:sz w:val="28"/>
+          <w:b/>
+          <w:sz w:val="36"/>
           <w:szCs w:val="28"/>
         </w:rPr>
       </w:pPr>
-      <w:r>
-        <w:rPr>
-          <w:rFonts w:asciiTheme="majorHAnsi" w:hAnsiTheme="majorHAnsi"/>
-          <w:sz w:val="28"/>
-          <w:szCs w:val="28"/>
-        </w:rPr>
-        <w:t xml:space="preserve">De volgende vrijdag zal </w:t>
-      </w:r>
-      <w:proofErr w:type="spellStart"/>
-      <w:r>
-        <w:rPr>
-          <w:rFonts w:asciiTheme="majorHAnsi" w:hAnsiTheme="majorHAnsi"/>
-          <w:sz w:val="28"/>
-          <w:szCs w:val="28"/>
-        </w:rPr>
-        <w:t>Nasira</w:t>
-      </w:r>
-      <w:proofErr w:type="spellEnd"/>
-      <w:r>
-        <w:rPr>
-          <w:rFonts w:asciiTheme="majorHAnsi" w:hAnsiTheme="majorHAnsi"/>
-          <w:sz w:val="28"/>
-          <w:szCs w:val="28"/>
-        </w:rPr>
-        <w:t xml:space="preserve"> langskomen bij </w:t>
-      </w:r>
-      <w:proofErr w:type="spellStart"/>
-      <w:r>
-        <w:rPr>
-          <w:rFonts w:asciiTheme="majorHAnsi" w:hAnsiTheme="majorHAnsi"/>
-          <w:sz w:val="28"/>
-          <w:szCs w:val="28"/>
-        </w:rPr>
-        <w:t>abdulla</w:t>
-      </w:r>
-      <w:proofErr w:type="spellEnd"/>
-      <w:r>
-        <w:rPr>
-          <w:rFonts w:asciiTheme="majorHAnsi" w:hAnsiTheme="majorHAnsi"/>
-          <w:sz w:val="28"/>
-          <w:szCs w:val="28"/>
-        </w:rPr>
-        <w:t xml:space="preserve"> om hem te helpen met zijn belastingen.</w:t>
-      </w:r>
     </w:p>
     <w:p>
       <w:pPr>
         <w:rPr>
           <w:rFonts w:asciiTheme="majorHAnsi" w:hAnsiTheme="majorHAnsi"/>
-          <w:sz w:val="28"/>
+          <w:b/>
+          <w:sz w:val="36"/>
           <w:szCs w:val="28"/>
         </w:rPr>
       </w:pPr>
@@ -7479,572 +8199,37 @@
         <w:rPr>
           <w:rFonts w:asciiTheme="majorHAnsi" w:hAnsiTheme="majorHAnsi"/>
           <w:b/>
-          <w:sz w:val="28"/>
+          <w:sz w:val="36"/>
           <w:szCs w:val="28"/>
         </w:rPr>
       </w:pPr>
-      <w:proofErr w:type="spellStart"/>
-      <w:r>
+    </w:p>
+    <w:p>
+      <w:pPr>
         <w:rPr>
           <w:rFonts w:asciiTheme="majorHAnsi" w:hAnsiTheme="majorHAnsi"/>
           <w:b/>
-          <w:sz w:val="28"/>
+          <w:sz w:val="36"/>
           <w:szCs w:val="28"/>
         </w:rPr>
-        <w:t>Use</w:t>
-      </w:r>
-      <w:proofErr w:type="spellEnd"/>
-      <w:r>
+      </w:pPr>
+    </w:p>
+    <w:p>
+      <w:pPr>
         <w:rPr>
           <w:rFonts w:asciiTheme="majorHAnsi" w:hAnsiTheme="majorHAnsi"/>
           <w:b/>
-          <w:sz w:val="28"/>
+          <w:sz w:val="36"/>
           <w:szCs w:val="28"/>
         </w:rPr>
-        <w:t xml:space="preserve"> case 2</w:t>
-      </w:r>
+      </w:pPr>
     </w:p>
     <w:p>
       <w:pPr>
         <w:rPr>
           <w:rFonts w:asciiTheme="majorHAnsi" w:hAnsiTheme="majorHAnsi"/>
-          <w:sz w:val="28"/>
-          <w:szCs w:val="28"/>
-        </w:rPr>
-      </w:pPr>
-    </w:p>
-    <w:p>
-      <w:pPr>
-        <w:rPr>
-          <w:rFonts w:asciiTheme="majorHAnsi" w:hAnsiTheme="majorHAnsi"/>
-          <w:sz w:val="28"/>
-          <w:szCs w:val="28"/>
-        </w:rPr>
-      </w:pPr>
-      <w:r>
-        <w:rPr>
-          <w:rFonts w:asciiTheme="majorHAnsi" w:hAnsiTheme="majorHAnsi"/>
-          <w:sz w:val="28"/>
-          <w:szCs w:val="28"/>
-        </w:rPr>
-        <w:t>Osama komt thuis van een dag solliciteren zonder succes op het feit dat hij word afgewezen door zijn Arabische afkomst. Osama wil graag zijn kwaliteiten te werk stellen maar krijgt de kans niet daarom is hij blij met het feit dat hij wat werk kan doen dat hij leuk vind door de (</w:t>
-      </w:r>
-      <w:proofErr w:type="spellStart"/>
-      <w:r>
-        <w:rPr>
-          <w:rFonts w:asciiTheme="majorHAnsi" w:hAnsiTheme="majorHAnsi"/>
-          <w:sz w:val="28"/>
-          <w:szCs w:val="28"/>
-        </w:rPr>
-        <w:t>placeholder</w:t>
-      </w:r>
-      <w:proofErr w:type="spellEnd"/>
-      <w:r>
-        <w:rPr>
-          <w:rFonts w:asciiTheme="majorHAnsi" w:hAnsiTheme="majorHAnsi"/>
-          <w:sz w:val="28"/>
-          <w:szCs w:val="28"/>
-        </w:rPr>
-        <w:t xml:space="preserve"> name) </w:t>
-      </w:r>
-      <w:proofErr w:type="spellStart"/>
-      <w:r>
-        <w:rPr>
-          <w:rFonts w:asciiTheme="majorHAnsi" w:hAnsiTheme="majorHAnsi"/>
-          <w:sz w:val="28"/>
-          <w:szCs w:val="28"/>
-        </w:rPr>
-        <w:t>app</w:t>
-      </w:r>
-      <w:proofErr w:type="spellEnd"/>
-      <w:r>
-        <w:rPr>
-          <w:rFonts w:asciiTheme="majorHAnsi" w:hAnsiTheme="majorHAnsi"/>
-          <w:sz w:val="28"/>
-          <w:szCs w:val="28"/>
-        </w:rPr>
-        <w:t xml:space="preserve"> die hem de kans geeft dingen te doen met zijn kwaliteiten. Hij krijgt er niet voor betaald maar maakt wel goede vrienden met de mensen die hij helpt en zal volgende week bij een van zijn “klanten” blijven eten als bedankje voor wat hij eerder die week voor ze had gedaan.</w:t>
-      </w:r>
-    </w:p>
-    <w:p>
-      <w:pPr>
-        <w:rPr>
-          <w:rFonts w:asciiTheme="majorHAnsi" w:hAnsiTheme="majorHAnsi"/>
-          <w:sz w:val="28"/>
-          <w:szCs w:val="28"/>
-        </w:rPr>
-      </w:pPr>
-    </w:p>
-    <w:p>
-      <w:pPr>
-        <w:rPr>
-          <w:rFonts w:asciiTheme="majorHAnsi" w:hAnsiTheme="majorHAnsi"/>
-          <w:sz w:val="28"/>
-          <w:szCs w:val="28"/>
-        </w:rPr>
-      </w:pPr>
-    </w:p>
-    <w:p>
-      <w:pPr>
-        <w:rPr>
-          <w:rFonts w:asciiTheme="majorHAnsi" w:hAnsiTheme="majorHAnsi"/>
-          <w:sz w:val="28"/>
-          <w:szCs w:val="28"/>
-        </w:rPr>
-      </w:pPr>
-    </w:p>
-    <w:p>
-      <w:pPr>
-        <w:rPr>
-          <w:rFonts w:asciiTheme="majorHAnsi" w:hAnsiTheme="majorHAnsi"/>
-          <w:sz w:val="28"/>
-          <w:szCs w:val="28"/>
-        </w:rPr>
-      </w:pPr>
-    </w:p>
-    <w:p>
-      <w:pPr>
-        <w:rPr>
-          <w:rFonts w:asciiTheme="majorHAnsi" w:hAnsiTheme="majorHAnsi"/>
-          <w:sz w:val="28"/>
-          <w:szCs w:val="28"/>
-        </w:rPr>
-      </w:pPr>
-    </w:p>
-    <w:p>
-      <w:pPr>
-        <w:rPr>
-          <w:rFonts w:asciiTheme="majorHAnsi" w:hAnsiTheme="majorHAnsi"/>
-          <w:sz w:val="28"/>
-          <w:szCs w:val="28"/>
-        </w:rPr>
-      </w:pPr>
-    </w:p>
-    <w:p>
-      <w:pPr>
-        <w:rPr>
-          <w:rFonts w:asciiTheme="majorHAnsi" w:hAnsiTheme="majorHAnsi"/>
-          <w:sz w:val="28"/>
-          <w:szCs w:val="28"/>
-        </w:rPr>
-      </w:pPr>
-    </w:p>
-    <w:p>
-      <w:pPr>
-        <w:rPr>
-          <w:rFonts w:asciiTheme="majorHAnsi" w:hAnsiTheme="majorHAnsi"/>
-          <w:sz w:val="28"/>
-          <w:szCs w:val="28"/>
-        </w:rPr>
-      </w:pPr>
-    </w:p>
-    <w:p>
-      <w:pPr>
-        <w:rPr>
-          <w:rFonts w:asciiTheme="majorHAnsi" w:hAnsiTheme="majorHAnsi"/>
-          <w:sz w:val="28"/>
-          <w:szCs w:val="28"/>
-        </w:rPr>
-      </w:pPr>
-    </w:p>
-    <w:p>
-      <w:pPr>
-        <w:rPr>
-          <w:rFonts w:asciiTheme="majorHAnsi" w:hAnsiTheme="majorHAnsi"/>
-          <w:sz w:val="28"/>
-          <w:szCs w:val="28"/>
-        </w:rPr>
-      </w:pPr>
-    </w:p>
-    <w:p>
-      <w:pPr>
-        <w:rPr>
-          <w:rFonts w:asciiTheme="majorHAnsi" w:hAnsiTheme="majorHAnsi"/>
-          <w:sz w:val="28"/>
-          <w:szCs w:val="28"/>
-        </w:rPr>
-      </w:pPr>
-    </w:p>
-    <w:p>
-      <w:pPr>
-        <w:rPr>
-          <w:rFonts w:asciiTheme="majorHAnsi" w:hAnsiTheme="majorHAnsi"/>
-          <w:sz w:val="28"/>
-          <w:szCs w:val="28"/>
-        </w:rPr>
-      </w:pPr>
-    </w:p>
-    <w:p>
-      <w:pPr>
-        <w:rPr>
-          <w:rFonts w:asciiTheme="majorHAnsi" w:hAnsiTheme="majorHAnsi"/>
           <w:b/>
-          <w:sz w:val="28"/>
-          <w:szCs w:val="28"/>
-        </w:rPr>
-      </w:pPr>
-      <w:proofErr w:type="spellStart"/>
-      <w:r>
-        <w:rPr>
-          <w:rFonts w:asciiTheme="majorHAnsi" w:hAnsiTheme="majorHAnsi"/>
-          <w:b/>
-          <w:sz w:val="28"/>
-          <w:szCs w:val="28"/>
-        </w:rPr>
-        <w:t>Use</w:t>
-      </w:r>
-      <w:proofErr w:type="spellEnd"/>
-      <w:r>
-        <w:rPr>
-          <w:rFonts w:asciiTheme="majorHAnsi" w:hAnsiTheme="majorHAnsi"/>
-          <w:b/>
-          <w:sz w:val="28"/>
-          <w:szCs w:val="28"/>
-        </w:rPr>
-        <w:t xml:space="preserve"> case 3</w:t>
-      </w:r>
-    </w:p>
-    <w:p>
-      <w:pPr>
-        <w:rPr>
-          <w:rFonts w:asciiTheme="majorHAnsi" w:hAnsiTheme="majorHAnsi"/>
-          <w:sz w:val="28"/>
-          <w:szCs w:val="28"/>
-        </w:rPr>
-      </w:pPr>
-    </w:p>
-    <w:p>
-      <w:pPr>
-        <w:rPr>
-          <w:rFonts w:asciiTheme="majorHAnsi" w:hAnsiTheme="majorHAnsi"/>
-          <w:sz w:val="28"/>
-          <w:szCs w:val="28"/>
-        </w:rPr>
-      </w:pPr>
-      <w:proofErr w:type="spellStart"/>
-      <w:r>
-        <w:rPr>
-          <w:rFonts w:asciiTheme="majorHAnsi" w:hAnsiTheme="majorHAnsi"/>
-          <w:sz w:val="28"/>
-          <w:szCs w:val="28"/>
-        </w:rPr>
-        <w:t>Oumaima</w:t>
-      </w:r>
-      <w:proofErr w:type="spellEnd"/>
-      <w:r>
-        <w:rPr>
-          <w:rFonts w:asciiTheme="majorHAnsi" w:hAnsiTheme="majorHAnsi"/>
-          <w:sz w:val="28"/>
-          <w:szCs w:val="28"/>
-        </w:rPr>
-        <w:t xml:space="preserve"> heeft de afgelopen jaar gewerkt als schoonmaakster bij het gemeentehuis. Zij ziet overal reclame staan voor het op tijd indienen van je belastingaangifte. Ze probeert dit </w:t>
-      </w:r>
-      <w:r>
-        <w:rPr>
-          <w:rFonts w:asciiTheme="majorHAnsi" w:hAnsiTheme="majorHAnsi"/>
-          <w:sz w:val="28"/>
-          <w:szCs w:val="28"/>
-        </w:rPr>
-        <w:br/>
-        <w:t xml:space="preserve">via de website van de belastingdienst maar ziet dat ze een </w:t>
-      </w:r>
-      <w:proofErr w:type="spellStart"/>
-      <w:r>
-        <w:rPr>
-          <w:rFonts w:asciiTheme="majorHAnsi" w:hAnsiTheme="majorHAnsi"/>
-          <w:sz w:val="28"/>
-          <w:szCs w:val="28"/>
-        </w:rPr>
-        <w:t>DigiD</w:t>
-      </w:r>
-      <w:proofErr w:type="spellEnd"/>
-      <w:r>
-        <w:rPr>
-          <w:rFonts w:asciiTheme="majorHAnsi" w:hAnsiTheme="majorHAnsi"/>
-          <w:sz w:val="28"/>
-          <w:szCs w:val="28"/>
-        </w:rPr>
-        <w:t xml:space="preserve"> nodig heeft. Het aanvragen van een </w:t>
-      </w:r>
-      <w:proofErr w:type="spellStart"/>
-      <w:r>
-        <w:rPr>
-          <w:rFonts w:asciiTheme="majorHAnsi" w:hAnsiTheme="majorHAnsi"/>
-          <w:sz w:val="28"/>
-          <w:szCs w:val="28"/>
-        </w:rPr>
-        <w:t>DigiD</w:t>
-      </w:r>
-      <w:proofErr w:type="spellEnd"/>
-      <w:r>
-        <w:rPr>
-          <w:rFonts w:asciiTheme="majorHAnsi" w:hAnsiTheme="majorHAnsi"/>
-          <w:sz w:val="28"/>
-          <w:szCs w:val="28"/>
-        </w:rPr>
-        <w:t xml:space="preserve"> vindt ze heel moeilijk, vooral als ze de post op de deurmat ziet liggen raakt ze in paniek door een code die ze erin ziet staan. Ze wilt graag dat iemand uit de buurt haar zou kunnen helpen en dat ze een dienst daarvoor zou kunnen terugdoen. Zelf kan ze alleen goed schoonmaken en niet koken of met kinderen omgaan, dus ze zou wel uiterst </w:t>
-      </w:r>
-      <w:proofErr w:type="spellStart"/>
-      <w:r>
-        <w:rPr>
-          <w:rFonts w:asciiTheme="majorHAnsi" w:hAnsiTheme="majorHAnsi"/>
-          <w:sz w:val="28"/>
-          <w:szCs w:val="28"/>
-        </w:rPr>
-        <w:t>gematcht</w:t>
-      </w:r>
-      <w:proofErr w:type="spellEnd"/>
-      <w:r>
-        <w:rPr>
-          <w:rFonts w:asciiTheme="majorHAnsi" w:hAnsiTheme="majorHAnsi"/>
-          <w:sz w:val="28"/>
-          <w:szCs w:val="28"/>
-        </w:rPr>
-        <w:t xml:space="preserve"> willen worden die het alleen nodig vindt om bij hem of haar thuis schoon te maken. Door middel van de </w:t>
-      </w:r>
-      <w:proofErr w:type="spellStart"/>
-      <w:r>
-        <w:rPr>
-          <w:rFonts w:asciiTheme="majorHAnsi" w:hAnsiTheme="majorHAnsi"/>
-          <w:sz w:val="28"/>
-          <w:szCs w:val="28"/>
-        </w:rPr>
-        <w:t>app</w:t>
-      </w:r>
-      <w:proofErr w:type="spellEnd"/>
-      <w:r>
-        <w:rPr>
-          <w:rFonts w:asciiTheme="majorHAnsi" w:hAnsiTheme="majorHAnsi"/>
-          <w:sz w:val="28"/>
-          <w:szCs w:val="28"/>
-        </w:rPr>
-        <w:t xml:space="preserve"> zal ze worden </w:t>
-      </w:r>
-      <w:proofErr w:type="spellStart"/>
-      <w:r>
-        <w:rPr>
-          <w:rFonts w:asciiTheme="majorHAnsi" w:hAnsiTheme="majorHAnsi"/>
-          <w:sz w:val="28"/>
-          <w:szCs w:val="28"/>
-        </w:rPr>
-        <w:t>gemacht</w:t>
-      </w:r>
-      <w:proofErr w:type="spellEnd"/>
-      <w:r>
-        <w:rPr>
-          <w:rFonts w:asciiTheme="majorHAnsi" w:hAnsiTheme="majorHAnsi"/>
-          <w:sz w:val="28"/>
-          <w:szCs w:val="28"/>
-        </w:rPr>
-        <w:t xml:space="preserve"> met iemand in de buurt die haar de brief en </w:t>
-      </w:r>
-      <w:proofErr w:type="spellStart"/>
-      <w:r>
-        <w:rPr>
-          <w:rFonts w:asciiTheme="majorHAnsi" w:hAnsiTheme="majorHAnsi"/>
-          <w:sz w:val="28"/>
-          <w:szCs w:val="28"/>
-        </w:rPr>
-        <w:t>evt</w:t>
-      </w:r>
-      <w:proofErr w:type="spellEnd"/>
-      <w:r>
-        <w:rPr>
-          <w:rFonts w:asciiTheme="majorHAnsi" w:hAnsiTheme="majorHAnsi"/>
-          <w:sz w:val="28"/>
-          <w:szCs w:val="28"/>
-        </w:rPr>
-        <w:t xml:space="preserve"> de belastingaangifte kan uitleggen in ruil voor het schoonmaakwerk bij hem/haar thuis.</w:t>
-      </w:r>
-    </w:p>
-    <w:p>
-      <w:pPr>
-        <w:rPr>
-          <w:rFonts w:asciiTheme="majorHAnsi" w:hAnsiTheme="majorHAnsi"/>
-          <w:sz w:val="28"/>
-          <w:szCs w:val="28"/>
-        </w:rPr>
-      </w:pPr>
-    </w:p>
-    <w:p>
-      <w:pPr>
-        <w:rPr>
-          <w:rFonts w:asciiTheme="majorHAnsi" w:hAnsiTheme="majorHAnsi"/>
-          <w:b/>
-          <w:sz w:val="28"/>
-          <w:szCs w:val="28"/>
-        </w:rPr>
-      </w:pPr>
-      <w:proofErr w:type="spellStart"/>
-      <w:r>
-        <w:rPr>
-          <w:rFonts w:asciiTheme="majorHAnsi" w:hAnsiTheme="majorHAnsi"/>
-          <w:b/>
-          <w:sz w:val="28"/>
-          <w:szCs w:val="28"/>
-        </w:rPr>
-        <w:t>Use</w:t>
-      </w:r>
-      <w:proofErr w:type="spellEnd"/>
-      <w:r>
-        <w:rPr>
-          <w:rFonts w:asciiTheme="majorHAnsi" w:hAnsiTheme="majorHAnsi"/>
-          <w:b/>
-          <w:sz w:val="28"/>
-          <w:szCs w:val="28"/>
-        </w:rPr>
-        <w:t xml:space="preserve"> case 4</w:t>
-      </w:r>
-    </w:p>
-    <w:p>
-      <w:pPr>
-        <w:rPr>
-          <w:rFonts w:asciiTheme="majorHAnsi" w:hAnsiTheme="majorHAnsi"/>
-          <w:sz w:val="28"/>
-          <w:szCs w:val="28"/>
-        </w:rPr>
-      </w:pPr>
-    </w:p>
-    <w:p>
-      <w:pPr>
-        <w:rPr>
-          <w:rFonts w:asciiTheme="majorHAnsi" w:hAnsiTheme="majorHAnsi"/>
-          <w:sz w:val="28"/>
-          <w:szCs w:val="28"/>
-        </w:rPr>
-      </w:pPr>
-      <w:proofErr w:type="spellStart"/>
-      <w:r>
-        <w:rPr>
-          <w:rFonts w:asciiTheme="majorHAnsi" w:hAnsiTheme="majorHAnsi"/>
-          <w:sz w:val="28"/>
-          <w:szCs w:val="28"/>
-        </w:rPr>
-        <w:t>Soumaya</w:t>
-      </w:r>
-      <w:proofErr w:type="spellEnd"/>
-      <w:r>
-        <w:rPr>
-          <w:rFonts w:asciiTheme="majorHAnsi" w:hAnsiTheme="majorHAnsi"/>
-          <w:sz w:val="28"/>
-          <w:szCs w:val="28"/>
-        </w:rPr>
-        <w:t xml:space="preserve"> is een alleenstaande moeder, ze heeft 4 kinderen een kat en 3 konijnen. Ze werkt hiernaast fulltime bij de </w:t>
-      </w:r>
-      <w:proofErr w:type="spellStart"/>
-      <w:r>
-        <w:rPr>
-          <w:rFonts w:asciiTheme="majorHAnsi" w:hAnsiTheme="majorHAnsi"/>
-          <w:sz w:val="28"/>
-          <w:szCs w:val="28"/>
-        </w:rPr>
-        <w:t>albert</w:t>
-      </w:r>
-      <w:proofErr w:type="spellEnd"/>
-      <w:r>
-        <w:rPr>
-          <w:rFonts w:asciiTheme="majorHAnsi" w:hAnsiTheme="majorHAnsi"/>
-          <w:sz w:val="28"/>
-          <w:szCs w:val="28"/>
-        </w:rPr>
-        <w:t xml:space="preserve"> </w:t>
-      </w:r>
-      <w:proofErr w:type="spellStart"/>
-      <w:r>
-        <w:rPr>
-          <w:rFonts w:asciiTheme="majorHAnsi" w:hAnsiTheme="majorHAnsi"/>
-          <w:sz w:val="28"/>
-          <w:szCs w:val="28"/>
-        </w:rPr>
-        <w:t>heijn</w:t>
-      </w:r>
-      <w:proofErr w:type="spellEnd"/>
-      <w:r>
-        <w:rPr>
-          <w:rFonts w:asciiTheme="majorHAnsi" w:hAnsiTheme="majorHAnsi"/>
-          <w:sz w:val="28"/>
-          <w:szCs w:val="28"/>
-        </w:rPr>
-        <w:t xml:space="preserve"> om de hoek als vakkenvuller. Ze doet het heel goed en beheerst de taal uitstekend. De zomer is aangebroken. De tuin bevindt zich in een slechte staat en wilt graag kunnen barbecueën in de avond na werk met vrienden en vriendinnen. Ze heeft weinig verstand van van het tuinier werk en vraagt daarom via de applicatie hulp aan om dit probleem op te lossen in ruil voor de hulp die </w:t>
-      </w:r>
-      <w:proofErr w:type="spellStart"/>
-      <w:r>
-        <w:rPr>
-          <w:rFonts w:asciiTheme="majorHAnsi" w:hAnsiTheme="majorHAnsi"/>
-          <w:sz w:val="28"/>
-          <w:szCs w:val="28"/>
-        </w:rPr>
-        <w:t>Soumaya</w:t>
-      </w:r>
-      <w:proofErr w:type="spellEnd"/>
-      <w:r>
-        <w:rPr>
-          <w:rFonts w:asciiTheme="majorHAnsi" w:hAnsiTheme="majorHAnsi"/>
-          <w:sz w:val="28"/>
-          <w:szCs w:val="28"/>
-        </w:rPr>
-        <w:t xml:space="preserve"> kan aanbieden in het vertalen van brieven. </w:t>
-      </w:r>
-      <w:proofErr w:type="spellStart"/>
-      <w:r>
-        <w:rPr>
-          <w:rFonts w:asciiTheme="majorHAnsi" w:hAnsiTheme="majorHAnsi"/>
-          <w:sz w:val="28"/>
-          <w:szCs w:val="28"/>
-        </w:rPr>
-        <w:t>Soumaya</w:t>
-      </w:r>
-      <w:proofErr w:type="spellEnd"/>
-      <w:r>
-        <w:rPr>
-          <w:rFonts w:asciiTheme="majorHAnsi" w:hAnsiTheme="majorHAnsi"/>
-          <w:sz w:val="28"/>
-          <w:szCs w:val="28"/>
-        </w:rPr>
-        <w:t xml:space="preserve"> is een vrouw van Noord-Afrikaanse afkomst en beheerst daardoor de Marokkaanse moedertaal ook uitstekend. De applicatie zorgt ervoor dat zij in contact wordt gelegd met een Marokkaanse tuinier Mohammed die hier pas geleden zijn verblijfsvergunning heeft gekregen. Mohammed spreekt de taal niet goed en kan door middel van de simpele applicatie zijn hulp aanbieden tegen </w:t>
-      </w:r>
-      <w:proofErr w:type="gramStart"/>
-      <w:r>
-        <w:rPr>
-          <w:rFonts w:asciiTheme="majorHAnsi" w:hAnsiTheme="majorHAnsi"/>
-          <w:sz w:val="28"/>
-          <w:szCs w:val="28"/>
-        </w:rPr>
-        <w:t>het</w:t>
-      </w:r>
-      <w:proofErr w:type="gramEnd"/>
-      <w:r>
-        <w:rPr>
-          <w:rFonts w:asciiTheme="majorHAnsi" w:hAnsiTheme="majorHAnsi"/>
-          <w:sz w:val="28"/>
-          <w:szCs w:val="28"/>
-        </w:rPr>
-        <w:t xml:space="preserve"> hulp dat een ander nodig heeft. Hierdoor kunnen zijn brieven worden vertaald en wordt </w:t>
-      </w:r>
-      <w:proofErr w:type="spellStart"/>
-      <w:r>
-        <w:rPr>
-          <w:rFonts w:asciiTheme="majorHAnsi" w:hAnsiTheme="majorHAnsi"/>
-          <w:sz w:val="28"/>
-          <w:szCs w:val="28"/>
-        </w:rPr>
-        <w:t>Soumaya’s</w:t>
-      </w:r>
-      <w:proofErr w:type="spellEnd"/>
-      <w:r>
-        <w:rPr>
-          <w:rFonts w:asciiTheme="majorHAnsi" w:hAnsiTheme="majorHAnsi"/>
-          <w:sz w:val="28"/>
-          <w:szCs w:val="28"/>
-        </w:rPr>
-        <w:t xml:space="preserve"> tuin prachtig gemaakt voor de zomer die te wachten staat. </w:t>
-      </w:r>
-    </w:p>
-    <w:p>
-      <w:pPr>
-        <w:rPr>
-          <w:rFonts w:asciiTheme="majorHAnsi" w:hAnsiTheme="majorHAnsi"/>
-          <w:sz w:val="28"/>
+          <w:sz w:val="36"/>
           <w:szCs w:val="28"/>
         </w:rPr>
       </w:pPr>
@@ -8820,7 +9005,7 @@
         <w:rFonts w:ascii="Symbol" w:hAnsi="Symbol" w:hint="default"/>
       </w:rPr>
     </w:lvl>
-    <w:lvl w:ilvl="1" w:tplc="04130003" w:tentative="1">
+    <w:lvl w:ilvl="1" w:tplc="04130003">
       <w:start w:val="1"/>
       <w:numFmt w:val="bullet"/>
       <w:lvlText w:val="o"/>
@@ -8920,7 +9105,7 @@
   <w:abstractNum w:abstractNumId="7">
     <w:nsid w:val="4AB11C28"/>
     <w:multiLevelType w:val="hybridMultilevel"/>
-    <w:tmpl w:val="453A3260"/>
+    <w:tmpl w:val="85AA5C30"/>
     <w:lvl w:ilvl="0" w:tplc="04130001">
       <w:start w:val="1"/>
       <w:numFmt w:val="bullet"/>
@@ -8945,7 +9130,7 @@
         <w:rFonts w:ascii="Courier New" w:hAnsi="Courier New" w:cs="Courier New" w:hint="default"/>
       </w:rPr>
     </w:lvl>
-    <w:lvl w:ilvl="2" w:tplc="04130005" w:tentative="1">
+    <w:lvl w:ilvl="2" w:tplc="04130005">
       <w:start w:val="1"/>
       <w:numFmt w:val="bullet"/>
       <w:lvlText w:val=""/>
@@ -10416,6 +10601,16 @@
       <w:contextualSpacing/>
     </w:pPr>
   </w:style>
+  <w:style w:type="character" w:styleId="Tekstvantijdelijkeaanduiding">
+    <w:name w:val="Placeholder Text"/>
+    <w:basedOn w:val="Standaardalinea-lettertype"/>
+    <w:uiPriority w:val="99"/>
+    <w:semiHidden/>
+    <w:rsid w:val="00134A60"/>
+    <w:rPr>
+      <w:color w:val="808080"/>
+    </w:rPr>
+  </w:style>
 </w:styles>
 </file>
 
@@ -10685,7 +10880,7 @@
 </file>
 
 <file path=customXml/itemProps1.xml><?xml version="1.0" encoding="utf-8"?>
-<ds:datastoreItem xmlns:ds="http://schemas.openxmlformats.org/officeDocument/2006/customXml" ds:itemID="{4D4345C4-3C08-5A4A-9DB8-B724E59E3B6A}">
+<ds:datastoreItem xmlns:ds="http://schemas.openxmlformats.org/officeDocument/2006/customXml" ds:itemID="{1DC2FF47-C146-7441-BD76-6925601396F5}">
   <ds:schemaRefs>
     <ds:schemaRef ds:uri="http://schemas.openxmlformats.org/officeDocument/2006/bibliography"/>
   </ds:schemaRefs>

</xml_diff>